<commit_message>
Avancement dans le rapport
</commit_message>
<xml_diff>
--- a/SpeedyRoadie/Rapport(temp).docx
+++ b/SpeedyRoadie/Rapport(temp).docx
@@ -12,14 +12,34 @@
           <w:sz w:val="72"/>
         </w:rPr>
       </w:pPr>
+      <w:proofErr w:type="spellStart"/>
       <w:r>
         <w:rPr>
           <w:rFonts w:ascii="Lucida Bright" w:hAnsi="Lucida Bright"/>
           <w:b/>
           <w:sz w:val="72"/>
         </w:rPr>
-        <w:t>Speedy Roadie</w:t>
-      </w:r>
+        <w:t>Speedy</w:t>
+      </w:r>
+      <w:proofErr w:type="spellEnd"/>
+      <w:r>
+        <w:rPr>
+          <w:rFonts w:ascii="Lucida Bright" w:hAnsi="Lucida Bright"/>
+          <w:b/>
+          <w:sz w:val="72"/>
+        </w:rPr>
+        <w:t xml:space="preserve"> </w:t>
+      </w:r>
+      <w:proofErr w:type="spellStart"/>
+      <w:r>
+        <w:rPr>
+          <w:rFonts w:ascii="Lucida Bright" w:hAnsi="Lucida Bright"/>
+          <w:b/>
+          <w:sz w:val="72"/>
+        </w:rPr>
+        <w:t>Roadie</w:t>
+      </w:r>
+      <w:proofErr w:type="spellEnd"/>
     </w:p>
     <w:p>
       <w:pPr>
@@ -35,8 +55,33 @@
           <w:rFonts w:ascii="Lucida Bright" w:hAnsi="Lucida Bright"/>
           <w:sz w:val="32"/>
         </w:rPr>
-        <w:t>Louis Dhanis, Corentin Dachy</w:t>
-      </w:r>
+        <w:t xml:space="preserve">Louis </w:t>
+      </w:r>
+      <w:proofErr w:type="spellStart"/>
+      <w:r>
+        <w:rPr>
+          <w:rFonts w:ascii="Lucida Bright" w:hAnsi="Lucida Bright"/>
+          <w:sz w:val="32"/>
+        </w:rPr>
+        <w:t>Dhanis</w:t>
+      </w:r>
+      <w:proofErr w:type="spellEnd"/>
+      <w:r>
+        <w:rPr>
+          <w:rFonts w:ascii="Lucida Bright" w:hAnsi="Lucida Bright"/>
+          <w:sz w:val="32"/>
+        </w:rPr>
+        <w:t xml:space="preserve">, Corentin </w:t>
+      </w:r>
+      <w:proofErr w:type="spellStart"/>
+      <w:r>
+        <w:rPr>
+          <w:rFonts w:ascii="Lucida Bright" w:hAnsi="Lucida Bright"/>
+          <w:sz w:val="32"/>
+        </w:rPr>
+        <w:t>Dachy</w:t>
+      </w:r>
+      <w:proofErr w:type="spellEnd"/>
     </w:p>
     <w:p>
       <w:pPr>
@@ -1072,7 +1117,23 @@
         <w:pStyle w:val="Texte"/>
       </w:pPr>
       <w:r>
-        <w:t>Afin de se répartir les tâches équitablement et selon les préférences de chacun, Corentin Dachy s’est occupé de la partie algorithmique back-end du travail tandis que je me suis attelé à la partie graphique du Sokoban.</w:t>
+        <w:t xml:space="preserve">Afin de se répartir les tâches équitablement et selon les préférences de chacun, Corentin </w:t>
+      </w:r>
+      <w:proofErr w:type="spellStart"/>
+      <w:r>
+        <w:t>Dachy</w:t>
+      </w:r>
+      <w:proofErr w:type="spellEnd"/>
+      <w:r>
+        <w:t xml:space="preserve"> s’est occupé de la partie algorithmique back-end du travail tandis que je me suis attelé à la partie graphique du </w:t>
+      </w:r>
+      <w:proofErr w:type="spellStart"/>
+      <w:r>
+        <w:t>Sokoban</w:t>
+      </w:r>
+      <w:proofErr w:type="spellEnd"/>
+      <w:r>
+        <w:t>.</w:t>
       </w:r>
     </w:p>
     <w:p>
@@ -1114,19 +1175,75 @@
         <w:pStyle w:val="Texte"/>
       </w:pPr>
       <w:r>
-        <w:t>En tant qu’amoureux de l’univers de la scène metal, nous avons vu en ce projet un moyen de raconter une histoire. En nous concertant nous nous sommes dit que le sokoban pouvait représenter une scène où un roadie (personne qui travaille pour un groupe et qui aid</w:t>
-      </w:r>
-      <w:r>
-        <w:t xml:space="preserve">e à l’organisation de la scène) nommé Speedy, </w:t>
+        <w:t xml:space="preserve">En tant qu’amoureux de l’univers de la scène </w:t>
+      </w:r>
+      <w:proofErr w:type="spellStart"/>
+      <w:r>
+        <w:t>metal</w:t>
+      </w:r>
+      <w:proofErr w:type="spellEnd"/>
+      <w:r>
+        <w:t xml:space="preserve">, nous avons vu en ce projet un moyen de raconter une histoire. En nous concertant nous nous sommes dit que le </w:t>
+      </w:r>
+      <w:proofErr w:type="spellStart"/>
+      <w:r>
+        <w:t>sokoban</w:t>
+      </w:r>
+      <w:proofErr w:type="spellEnd"/>
+      <w:r>
+        <w:t xml:space="preserve"> pouvait représenter une scène où un </w:t>
+      </w:r>
+      <w:proofErr w:type="spellStart"/>
+      <w:r>
+        <w:t>roadie</w:t>
+      </w:r>
+      <w:proofErr w:type="spellEnd"/>
+      <w:r>
+        <w:t xml:space="preserve"> (personne qui travaille pour un groupe et qui aid</w:t>
+      </w:r>
+      <w:r>
+        <w:t xml:space="preserve">e à l’organisation de la scène) nommé </w:t>
+      </w:r>
+      <w:proofErr w:type="spellStart"/>
+      <w:r>
+        <w:t>Speedy</w:t>
+      </w:r>
+      <w:proofErr w:type="spellEnd"/>
+      <w:r>
+        <w:t xml:space="preserve">, </w:t>
       </w:r>
       <w:r>
         <w:t>devrait déplacer des caisses contenant des instrum</w:t>
       </w:r>
       <w:r>
-        <w:t>ents de musique pour les ranger afin rétablir l’ordre des choses dans le metal,</w:t>
-      </w:r>
-      <w:r>
-        <w:t xml:space="preserve"> ce dernier ayant été corrompu par un circle pit maléfique.</w:t>
+        <w:t xml:space="preserve">ents de musique pour les ranger afin rétablir l’ordre des choses dans le </w:t>
+      </w:r>
+      <w:proofErr w:type="spellStart"/>
+      <w:r>
+        <w:t>metal</w:t>
+      </w:r>
+      <w:proofErr w:type="spellEnd"/>
+      <w:r>
+        <w:t>,</w:t>
+      </w:r>
+      <w:r>
+        <w:t xml:space="preserve"> ce dernier ayant été corrompu par un </w:t>
+      </w:r>
+      <w:proofErr w:type="spellStart"/>
+      <w:r>
+        <w:t>circle</w:t>
+      </w:r>
+      <w:proofErr w:type="spellEnd"/>
+      <w:r>
+        <w:t xml:space="preserve"> </w:t>
+      </w:r>
+      <w:proofErr w:type="spellStart"/>
+      <w:r>
+        <w:t>pit</w:t>
+      </w:r>
+      <w:proofErr w:type="spellEnd"/>
+      <w:r>
+        <w:t xml:space="preserve"> maléfique.</w:t>
       </w:r>
     </w:p>
     <w:p>
@@ -1134,7 +1251,572 @@
         <w:pStyle w:val="Texte"/>
       </w:pPr>
       <w:r>
-        <w:t>L’interface graphique devait suivre avec le thème. Corentin a donc demandé à &lt;INSERER NOM DE TON AMI&gt;, un graphiste doué dans le pixel art, de dessiner les différents sprites (éléments graphiques) du jeu.</w:t>
+        <w:t xml:space="preserve">L’interface graphique devait suivre avec le thème. Corentin a donc demandé à &lt;INSERER NOM DE TON AMI&gt;, un graphiste doué dans le pixel art, de dessiner les différents </w:t>
+      </w:r>
+      <w:proofErr w:type="spellStart"/>
+      <w:r>
+        <w:t>sprites</w:t>
+      </w:r>
+      <w:proofErr w:type="spellEnd"/>
+      <w:r>
+        <w:t xml:space="preserve"> (éléments graphiques) du jeu.</w:t>
+      </w:r>
+    </w:p>
+    <w:p>
+      <w:pPr>
+        <w:pStyle w:val="Titrelettr"/>
+      </w:pPr>
+      <w:r>
+        <w:t xml:space="preserve">Swing ou </w:t>
+      </w:r>
+      <w:proofErr w:type="spellStart"/>
+      <w:proofErr w:type="gramStart"/>
+      <w:r>
+        <w:t>JavaFX</w:t>
+      </w:r>
+      <w:proofErr w:type="spellEnd"/>
+      <w:r>
+        <w:t>?</w:t>
+      </w:r>
+      <w:proofErr w:type="gramEnd"/>
+    </w:p>
+    <w:p>
+      <w:pPr>
+        <w:pStyle w:val="Texte"/>
+      </w:pPr>
+      <w:r>
+        <w:t xml:space="preserve">Nous avons eu une séance d'information à propos des interfaces graphiques à une des séances d'information du projet. A cette séance, on nous a expliqué qu'il était intéressant de préférer </w:t>
+      </w:r>
+      <w:proofErr w:type="spellStart"/>
+      <w:r>
+        <w:t>JavaFX</w:t>
+      </w:r>
+      <w:proofErr w:type="spellEnd"/>
+      <w:r>
+        <w:t xml:space="preserve"> à Swing pour la raison </w:t>
+      </w:r>
+      <w:proofErr w:type="gramStart"/>
+      <w:r>
+        <w:t>suivante:</w:t>
+      </w:r>
+      <w:proofErr w:type="gramEnd"/>
+      <w:r>
+        <w:t xml:space="preserve"> Swing est en fin de développement, cette bibliothèque graphique ne sera plus mise à jour.</w:t>
+      </w:r>
+    </w:p>
+    <w:p>
+      <w:pPr>
+        <w:pStyle w:val="Texte"/>
+      </w:pPr>
+      <w:r>
+        <w:t xml:space="preserve">Nous avons tout de même choisi Swing </w:t>
+      </w:r>
+      <w:r>
+        <w:t>car</w:t>
+      </w:r>
+      <w:r>
+        <w:t xml:space="preserve"> son utilisation ne nous était pas étrangère et ce projet ne nécessitait pas tout ce qu'offre </w:t>
+      </w:r>
+      <w:proofErr w:type="spellStart"/>
+      <w:r>
+        <w:t>JavaFX</w:t>
+      </w:r>
+      <w:proofErr w:type="spellEnd"/>
+      <w:r>
+        <w:t xml:space="preserve"> (entre autres l'utilisation du CSS ou la 3D)</w:t>
+      </w:r>
+      <w:r>
+        <w:rPr>
+          <w:rStyle w:val="Appelnotedebasdep"/>
+        </w:rPr>
+        <w:footnoteReference w:id="1"/>
+      </w:r>
+    </w:p>
+    <w:p>
+      <w:pPr>
+        <w:pStyle w:val="Titrelettr"/>
+      </w:pPr>
+      <w:r>
+        <w:t>Classes de la GUI (</w:t>
+      </w:r>
+      <w:proofErr w:type="spellStart"/>
+      <w:r>
+        <w:t>Graphic</w:t>
+      </w:r>
+      <w:proofErr w:type="spellEnd"/>
+      <w:r>
+        <w:t xml:space="preserve"> User Interface</w:t>
+      </w:r>
+      <w:r>
+        <w:rPr>
+          <w:rStyle w:val="Appelnotedebasdep"/>
+        </w:rPr>
+        <w:footnoteReference w:id="2"/>
+      </w:r>
+      <w:r>
+        <w:t>)</w:t>
+      </w:r>
+    </w:p>
+    <w:p>
+      <w:pPr>
+        <w:pStyle w:val="Texte"/>
+      </w:pPr>
+      <w:r>
+        <w:t xml:space="preserve">L'interface graphique (GUI) est composée de plusieurs classes qui permettent sa réalisation. </w:t>
+      </w:r>
+    </w:p>
+    <w:p>
+      <w:pPr>
+        <w:pStyle w:val="Texte"/>
+      </w:pPr>
+      <w:r>
+        <w:t xml:space="preserve">Sur le schéma UML (Figure 1) on distingue deux composantes principales, à droite nous avons les composantes graphiques rassemblant les classes </w:t>
+      </w:r>
+      <w:proofErr w:type="spellStart"/>
+      <w:r>
+        <w:t>GuiFrame</w:t>
+      </w:r>
+      <w:proofErr w:type="spellEnd"/>
+      <w:r>
+        <w:t xml:space="preserve">, </w:t>
+      </w:r>
+      <w:proofErr w:type="spellStart"/>
+      <w:r>
+        <w:t>GuiGamePanel</w:t>
+      </w:r>
+      <w:proofErr w:type="spellEnd"/>
+      <w:r>
+        <w:t xml:space="preserve">, </w:t>
+      </w:r>
+      <w:proofErr w:type="spellStart"/>
+      <w:r>
+        <w:t>GuiBgPanel</w:t>
+      </w:r>
+      <w:proofErr w:type="spellEnd"/>
+      <w:r>
+        <w:t xml:space="preserve">, </w:t>
+      </w:r>
+      <w:proofErr w:type="spellStart"/>
+      <w:r>
+        <w:t>GuiStdLabel</w:t>
+      </w:r>
+      <w:proofErr w:type="spellEnd"/>
+      <w:r>
+        <w:t xml:space="preserve">, </w:t>
+      </w:r>
+      <w:proofErr w:type="spellStart"/>
+      <w:r>
+        <w:t>GuiElemButton</w:t>
+      </w:r>
+      <w:proofErr w:type="spellEnd"/>
+      <w:r>
+        <w:t xml:space="preserve"> et </w:t>
+      </w:r>
+      <w:proofErr w:type="spellStart"/>
+      <w:r>
+        <w:t>GuiLevelSelectorBtn</w:t>
+      </w:r>
+      <w:proofErr w:type="spellEnd"/>
+      <w:r>
+        <w:t xml:space="preserve"> qui héritent tous des classes d'interface graphique de </w:t>
+      </w:r>
+      <w:proofErr w:type="spellStart"/>
+      <w:r>
+        <w:t>Javax.Swing</w:t>
+      </w:r>
+      <w:proofErr w:type="spellEnd"/>
+      <w:r>
+        <w:t xml:space="preserve"> (voir 3. Swing ou </w:t>
+      </w:r>
+      <w:proofErr w:type="spellStart"/>
+      <w:proofErr w:type="gramStart"/>
+      <w:r>
+        <w:t>JavaFX</w:t>
+      </w:r>
+      <w:proofErr w:type="spellEnd"/>
+      <w:r>
+        <w:t>?</w:t>
+      </w:r>
+      <w:proofErr w:type="gramEnd"/>
+      <w:r>
+        <w:t>). Ces classes permettent d'afficher ce que verra l'utilisateur. A gauche nous avons deux classes (</w:t>
+      </w:r>
+      <w:proofErr w:type="spellStart"/>
+      <w:r>
+        <w:t>StoryMode</w:t>
+      </w:r>
+      <w:proofErr w:type="spellEnd"/>
+      <w:r>
+        <w:t xml:space="preserve"> et </w:t>
+      </w:r>
+      <w:proofErr w:type="spellStart"/>
+      <w:r>
+        <w:t>LevelNode</w:t>
+      </w:r>
+      <w:proofErr w:type="spellEnd"/>
+      <w:r>
+        <w:t xml:space="preserve">) qui permettent d'initialiser le mode </w:t>
+      </w:r>
+      <w:proofErr w:type="spellStart"/>
+      <w:r>
+        <w:t>Classic</w:t>
+      </w:r>
+      <w:proofErr w:type="spellEnd"/>
+      <w:r>
+        <w:t xml:space="preserve"> (mode histoire)</w:t>
+      </w:r>
+      <w:r>
+        <w:t>.</w:t>
+      </w:r>
+    </w:p>
+    <w:p>
+      <w:pPr>
+        <w:spacing w:after="200" w:line="276" w:lineRule="auto"/>
+        <w:rPr>
+          <w:rFonts w:ascii="Lucida Bright" w:hAnsi="Lucida Bright"/>
+          <w:szCs w:val="23"/>
+        </w:rPr>
+      </w:pPr>
+      <w:r>
+        <w:rPr>
+          <w:noProof/>
+        </w:rPr>
+        <mc:AlternateContent>
+          <mc:Choice Requires="wps">
+            <w:drawing>
+              <wp:anchor distT="0" distB="0" distL="114300" distR="114300" simplePos="0" relativeHeight="251660288" behindDoc="0" locked="0" layoutInCell="1" allowOverlap="1" wp14:anchorId="2E8EC9DC" wp14:editId="138E3968">
+                <wp:simplePos x="0" y="0"/>
+                <wp:positionH relativeFrom="column">
+                  <wp:posOffset>-53340</wp:posOffset>
+                </wp:positionH>
+                <wp:positionV relativeFrom="paragraph">
+                  <wp:posOffset>5046345</wp:posOffset>
+                </wp:positionV>
+                <wp:extent cx="6138545" cy="281940"/>
+                <wp:effectExtent l="0" t="0" r="0" b="0"/>
+                <wp:wrapSquare wrapText="bothSides"/>
+                <wp:docPr id="1" name="Zone de texte 1"/>
+                <wp:cNvGraphicFramePr/>
+                <a:graphic xmlns:a="http://schemas.openxmlformats.org/drawingml/2006/main">
+                  <a:graphicData uri="http://schemas.microsoft.com/office/word/2010/wordprocessingShape">
+                    <wps:wsp>
+                      <wps:cNvSpPr txBox="1"/>
+                      <wps:spPr>
+                        <a:xfrm>
+                          <a:off x="0" y="0"/>
+                          <a:ext cx="6138545" cy="281940"/>
+                        </a:xfrm>
+                        <a:prstGeom prst="rect">
+                          <a:avLst/>
+                        </a:prstGeom>
+                        <a:solidFill>
+                          <a:prstClr val="white"/>
+                        </a:solidFill>
+                        <a:ln>
+                          <a:noFill/>
+                        </a:ln>
+                        <a:effectLst/>
+                      </wps:spPr>
+                      <wps:txbx>
+                        <w:txbxContent>
+                          <w:p>
+                            <w:pPr>
+                              <w:pStyle w:val="Lgende"/>
+                              <w:rPr>
+                                <w:rFonts w:ascii="Lucida Bright" w:eastAsiaTheme="minorHAnsi" w:hAnsi="Lucida Bright"/>
+                                <w:noProof/>
+                                <w:sz w:val="21"/>
+                                <w:szCs w:val="23"/>
+                              </w:rPr>
+                            </w:pPr>
+                            <w:r>
+                              <w:t xml:space="preserve">Figure </w:t>
+                            </w:r>
+                            <w:fldSimple w:instr=" SEQ Figure \* ARABIC ">
+                              <w:r>
+                                <w:rPr>
+                                  <w:noProof/>
+                                </w:rPr>
+                                <w:t>1</w:t>
+                              </w:r>
+                            </w:fldSimple>
+                            <w:r>
+                              <w:t xml:space="preserve"> - UML de l'interface graphique</w:t>
+                            </w:r>
+                          </w:p>
+                        </w:txbxContent>
+                      </wps:txbx>
+                      <wps:bodyPr rot="0" spcFirstLastPara="0" vertOverflow="overflow" horzOverflow="overflow" vert="horz" wrap="square" lIns="0" tIns="0" rIns="0" bIns="0" numCol="1" spcCol="0" rtlCol="0" fromWordArt="0" anchor="t" anchorCtr="0" forceAA="0" compatLnSpc="1">
+                        <a:prstTxWarp prst="textNoShape">
+                          <a:avLst/>
+                        </a:prstTxWarp>
+                        <a:spAutoFit/>
+                      </wps:bodyPr>
+                    </wps:wsp>
+                  </a:graphicData>
+                </a:graphic>
+              </wp:anchor>
+            </w:drawing>
+          </mc:Choice>
+          <mc:Fallback>
+            <w:pict>
+              <v:shapetype w14:anchorId="2E8EC9DC" id="_x0000_t202" coordsize="21600,21600" o:spt="202" path="m0,0l0,21600,21600,21600,21600,0xe">
+                <v:stroke joinstyle="miter"/>
+                <v:path gradientshapeok="t" o:connecttype="rect"/>
+              </v:shapetype>
+              <v:shape id="Zone de texte 1" o:spid="_x0000_s1026" type="#_x0000_t202" style="position:absolute;margin-left:-4.2pt;margin-top:397.35pt;width:483.35pt;height:22.2pt;z-index:251660288;visibility:visible;mso-wrap-style:square;mso-wrap-distance-left:9pt;mso-wrap-distance-top:0;mso-wrap-distance-right:9pt;mso-wrap-distance-bottom:0;mso-position-horizontal:absolute;mso-position-horizontal-relative:text;mso-position-vertical:absolute;mso-position-vertical-relative:text;v-text-anchor:top" o:gfxdata="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" stroked="f">
+                <v:textbox style="mso-fit-shape-to-text:t" inset="0,0,0,0">
+                  <w:txbxContent>
+                    <w:p>
+                      <w:pPr>
+                        <w:pStyle w:val="Lgende"/>
+                        <w:rPr>
+                          <w:rFonts w:ascii="Lucida Bright" w:eastAsiaTheme="minorHAnsi" w:hAnsi="Lucida Bright"/>
+                          <w:noProof/>
+                          <w:sz w:val="21"/>
+                          <w:szCs w:val="23"/>
+                        </w:rPr>
+                      </w:pPr>
+                      <w:r>
+                        <w:t xml:space="preserve">Figure </w:t>
+                      </w:r>
+                      <w:fldSimple w:instr=" SEQ Figure \* ARABIC ">
+                        <w:r>
+                          <w:rPr>
+                            <w:noProof/>
+                          </w:rPr>
+                          <w:t>1</w:t>
+                        </w:r>
+                      </w:fldSimple>
+                      <w:r>
+                        <w:t xml:space="preserve"> - UML de l'interface graphique</w:t>
+                      </w:r>
+                    </w:p>
+                  </w:txbxContent>
+                </v:textbox>
+                <w10:wrap type="square"/>
+              </v:shape>
+            </w:pict>
+          </mc:Fallback>
+        </mc:AlternateContent>
+      </w:r>
+      <w:r>
+        <w:rPr>
+          <w:noProof/>
+          <w:lang w:eastAsia="fr-FR"/>
+        </w:rPr>
+        <w:drawing>
+          <wp:anchor distT="0" distB="0" distL="114300" distR="114300" simplePos="0" relativeHeight="251658240" behindDoc="0" locked="0" layoutInCell="1" allowOverlap="1" wp14:anchorId="2892185A" wp14:editId="00A15F45">
+            <wp:simplePos x="0" y="0"/>
+            <wp:positionH relativeFrom="column">
+              <wp:posOffset>-50800</wp:posOffset>
+            </wp:positionH>
+            <wp:positionV relativeFrom="paragraph">
+              <wp:posOffset>362585</wp:posOffset>
+            </wp:positionV>
+            <wp:extent cx="6138545" cy="4467860"/>
+            <wp:effectExtent l="0" t="0" r="8255" b="2540"/>
+            <wp:wrapSquare wrapText="bothSides"/>
+            <wp:docPr id="2" name="Image 2"/>
+            <wp:cNvGraphicFramePr>
+              <a:graphicFrameLocks xmlns:a="http://schemas.openxmlformats.org/drawingml/2006/main" noChangeAspect="1"/>
+            </wp:cNvGraphicFramePr>
+            <a:graphic xmlns:a="http://schemas.openxmlformats.org/drawingml/2006/main">
+              <a:graphicData uri="http://schemas.openxmlformats.org/drawingml/2006/picture">
+                <pic:pic xmlns:pic="http://schemas.openxmlformats.org/drawingml/2006/picture">
+                  <pic:nvPicPr>
+                    <pic:cNvPr id="2" name="uml.jpeg"/>
+                    <pic:cNvPicPr/>
+                  </pic:nvPicPr>
+                  <pic:blipFill>
+                    <a:blip r:embed="rId12">
+                      <a:extLst>
+                        <a:ext uri="{28A0092B-C50C-407E-A947-70E740481C1C}">
+                          <a14:useLocalDpi xmlns:a14="http://schemas.microsoft.com/office/drawing/2010/main" val="0"/>
+                        </a:ext>
+                      </a:extLst>
+                    </a:blip>
+                    <a:stretch>
+                      <a:fillRect/>
+                    </a:stretch>
+                  </pic:blipFill>
+                  <pic:spPr>
+                    <a:xfrm>
+                      <a:off x="0" y="0"/>
+                      <a:ext cx="6138545" cy="4467860"/>
+                    </a:xfrm>
+                    <a:prstGeom prst="rect">
+                      <a:avLst/>
+                    </a:prstGeom>
+                  </pic:spPr>
+                </pic:pic>
+              </a:graphicData>
+            </a:graphic>
+            <wp14:sizeRelH relativeFrom="page">
+              <wp14:pctWidth>0</wp14:pctWidth>
+            </wp14:sizeRelH>
+            <wp14:sizeRelV relativeFrom="page">
+              <wp14:pctHeight>0</wp14:pctHeight>
+            </wp14:sizeRelV>
+          </wp:anchor>
+        </w:drawing>
+      </w:r>
+      <w:r>
+        <w:br w:type="page"/>
+      </w:r>
+    </w:p>
+    <w:p>
+      <w:pPr>
+        <w:pStyle w:val="Texte"/>
+      </w:pPr>
+      <w:r>
+        <w:t xml:space="preserve">Nous avons choisi d'implémenter ce mode via une liste simplement chaînée de niveaux. En effet, la classe </w:t>
+      </w:r>
+      <w:proofErr w:type="spellStart"/>
+      <w:r>
+        <w:t>LevelNode</w:t>
+      </w:r>
+      <w:proofErr w:type="spellEnd"/>
+      <w:r>
+        <w:t xml:space="preserve"> a comme attribut "</w:t>
+      </w:r>
+      <w:proofErr w:type="spellStart"/>
+      <w:r>
+        <w:t>current</w:t>
+      </w:r>
+      <w:proofErr w:type="spellEnd"/>
+      <w:r>
+        <w:t xml:space="preserve">" qui représente un niveau du </w:t>
+      </w:r>
+      <w:proofErr w:type="spellStart"/>
+      <w:r>
+        <w:t>LevelNode</w:t>
+      </w:r>
+      <w:proofErr w:type="spellEnd"/>
+      <w:r>
+        <w:t xml:space="preserve">, "id" qui est un identifiant entier unique représentant le niveau (le niveau 1 aura l'id 1, le niveau 2 l'id 2 etc.) </w:t>
+      </w:r>
+      <w:proofErr w:type="spellStart"/>
+      <w:r>
+        <w:t>et</w:t>
+      </w:r>
+      <w:proofErr w:type="spellEnd"/>
+      <w:r>
+        <w:t xml:space="preserve"> "</w:t>
+      </w:r>
+      <w:proofErr w:type="spellStart"/>
+      <w:r>
+        <w:t>next</w:t>
+      </w:r>
+      <w:proofErr w:type="spellEnd"/>
+      <w:r>
+        <w:t xml:space="preserve">" qui est le </w:t>
+      </w:r>
+      <w:proofErr w:type="spellStart"/>
+      <w:r>
+        <w:t>LevelNode</w:t>
+      </w:r>
+      <w:proofErr w:type="spellEnd"/>
+      <w:r>
+        <w:t xml:space="preserve"> représentant le niveau suivant. Cette chaîne est enregistrée dans la classe </w:t>
+      </w:r>
+      <w:proofErr w:type="spellStart"/>
+      <w:r>
+        <w:t>StoryMode</w:t>
+      </w:r>
+      <w:proofErr w:type="spellEnd"/>
+      <w:r>
+        <w:t xml:space="preserve">. On y retrouve des méthodes permettant le déplacement de niveaux en niveaux (pour passer du niveau "n" au niveau "n+1" où n est l'identifiant unique d'un niveau, on appelle la méthode </w:t>
+      </w:r>
+      <w:proofErr w:type="spellStart"/>
+      <w:proofErr w:type="gramStart"/>
+      <w:r>
+        <w:t>goNextNode</w:t>
+      </w:r>
+      <w:proofErr w:type="spellEnd"/>
+      <w:r>
+        <w:t>(</w:t>
+      </w:r>
+      <w:proofErr w:type="gramEnd"/>
+      <w:r>
+        <w:t xml:space="preserve">)). </w:t>
+      </w:r>
+    </w:p>
+    <w:p>
+      <w:pPr>
+        <w:pStyle w:val="Texte"/>
+      </w:pPr>
+      <w:r>
+        <w:t xml:space="preserve">Dans </w:t>
+      </w:r>
+      <w:proofErr w:type="spellStart"/>
+      <w:r>
+        <w:t>StoryMode</w:t>
+      </w:r>
+      <w:proofErr w:type="spellEnd"/>
+      <w:r>
+        <w:t xml:space="preserve">, seulement deux attributs sont </w:t>
+      </w:r>
+      <w:proofErr w:type="gramStart"/>
+      <w:r>
+        <w:t>enregistrés:</w:t>
+      </w:r>
+      <w:proofErr w:type="gramEnd"/>
+      <w:r>
+        <w:t xml:space="preserve"> </w:t>
+      </w:r>
+      <w:proofErr w:type="spellStart"/>
+      <w:r>
+        <w:t>xmlSave</w:t>
+      </w:r>
+      <w:proofErr w:type="spellEnd"/>
+      <w:r>
+        <w:t xml:space="preserve">, le fichier de sauvegarde dans lequel la progression de l'utilisateur est enregistrée (ce fichier est expliqué dans le point 4. "Mode Histoire" de ce document) et </w:t>
+      </w:r>
+      <w:proofErr w:type="spellStart"/>
+      <w:r>
+        <w:t>node</w:t>
+      </w:r>
+      <w:proofErr w:type="spellEnd"/>
+      <w:r>
+        <w:t>, le niveau que le joueur a sélectionné (la méthode "</w:t>
+      </w:r>
+      <w:proofErr w:type="spellStart"/>
+      <w:proofErr w:type="gramStart"/>
+      <w:r>
+        <w:t>showStoryLevels</w:t>
+      </w:r>
+      <w:proofErr w:type="spellEnd"/>
+      <w:r>
+        <w:t>(</w:t>
+      </w:r>
+      <w:proofErr w:type="gramEnd"/>
+      <w:r>
+        <w:t xml:space="preserve">)" de </w:t>
+      </w:r>
+      <w:proofErr w:type="spellStart"/>
+      <w:r>
+        <w:t>GuiFrame</w:t>
+      </w:r>
+      <w:proofErr w:type="spellEnd"/>
+      <w:r>
+        <w:t xml:space="preserve"> permet d'afficher la liste des niveaux du </w:t>
+      </w:r>
+      <w:proofErr w:type="spellStart"/>
+      <w:r>
+        <w:t>ClassicMode</w:t>
+      </w:r>
+      <w:proofErr w:type="spellEnd"/>
+      <w:r>
+        <w:t>)</w:t>
+      </w:r>
+    </w:p>
+    <w:p>
+      <w:pPr>
+        <w:pStyle w:val="Titrelettr"/>
+      </w:pPr>
+      <w:r>
+        <w:t>Autre point…</w:t>
       </w:r>
     </w:p>
     <w:p>
@@ -1154,6 +1836,9 @@
       <w:r>
         <w:t>Sauvegardes en continu</w:t>
       </w:r>
+      <w:r>
+        <w:t xml:space="preserve"> et pendant la partie</w:t>
+      </w:r>
     </w:p>
     <w:p>
       <w:pPr>
@@ -1163,16 +1848,58 @@
         <w:t>Une fois que le joue</w:t>
       </w:r>
       <w:r>
-        <w:t>ur a commencé une partie, on en enregistre une copie dans le dossier PermanSave</w:t>
-      </w:r>
-      <w:r>
-        <w:t xml:space="preserve"> au format .xsb (format de fichier des plateaux de jeu Sokoban)</w:t>
-      </w:r>
-      <w:r>
-        <w:t xml:space="preserve">. Dans ce même répertoire, on enregistre le fichier .mov </w:t>
-      </w:r>
-      <w:r>
-        <w:t xml:space="preserve">(format de jeu de l'historique des mouvement du joueur) </w:t>
+        <w:t xml:space="preserve">ur a commencé une partie, on en enregistre une copie dans le dossier </w:t>
+      </w:r>
+      <w:proofErr w:type="spellStart"/>
+      <w:r>
+        <w:t>PermanSave</w:t>
+      </w:r>
+      <w:proofErr w:type="spellEnd"/>
+      <w:r>
+        <w:t xml:space="preserve"> au </w:t>
+      </w:r>
+      <w:proofErr w:type="gramStart"/>
+      <w:r>
+        <w:t>format .</w:t>
+      </w:r>
+      <w:proofErr w:type="spellStart"/>
+      <w:r>
+        <w:t>xsb</w:t>
+      </w:r>
+      <w:proofErr w:type="spellEnd"/>
+      <w:proofErr w:type="gramEnd"/>
+      <w:r>
+        <w:t xml:space="preserve"> (format de fichier des plateaux de jeu </w:t>
+      </w:r>
+      <w:proofErr w:type="spellStart"/>
+      <w:r>
+        <w:t>Sokoban</w:t>
+      </w:r>
+      <w:proofErr w:type="spellEnd"/>
+      <w:r>
+        <w:t>)</w:t>
+      </w:r>
+      <w:r>
+        <w:t>. Dans ce même répertoire, on enregistre le fichier .</w:t>
+      </w:r>
+      <w:proofErr w:type="spellStart"/>
+      <w:r>
+        <w:t>mov</w:t>
+      </w:r>
+      <w:proofErr w:type="spellEnd"/>
+      <w:r>
+        <w:t xml:space="preserve"> </w:t>
+      </w:r>
+      <w:r>
+        <w:t xml:space="preserve">(format de jeu de l'historique </w:t>
+      </w:r>
+      <w:proofErr w:type="gramStart"/>
+      <w:r>
+        <w:t>des mouvement</w:t>
+      </w:r>
+      <w:proofErr w:type="gramEnd"/>
+      <w:r>
+        <w:t xml:space="preserve"> du joueur) </w:t>
       </w:r>
       <w:r>
         <w:t xml:space="preserve">qui se met à jour automatiquement avec chaque mouvement du joueur. </w:t>
@@ -1191,10 +1918,26 @@
     </w:p>
     <w:p>
       <w:pPr>
+        <w:pStyle w:val="Texte"/>
+      </w:pPr>
+      <w:r>
+        <w:t>De plus, il est également possible pour le joueur de sauvegarder sa partie à tout moment en un simple clic sur un bouton.</w:t>
+      </w:r>
+    </w:p>
+    <w:p>
+      <w:pPr>
         <w:pStyle w:val="Titrelettr"/>
       </w:pPr>
       <w:r>
-        <w:t>Lecture de .mov en mode cinématique</w:t>
+        <w:t>Lecture de .</w:t>
+      </w:r>
+      <w:proofErr w:type="spellStart"/>
+      <w:r>
+        <w:t>mov</w:t>
+      </w:r>
+      <w:proofErr w:type="spellEnd"/>
+      <w:r>
+        <w:t xml:space="preserve"> en mode cinématique</w:t>
       </w:r>
     </w:p>
     <w:p>
@@ -1202,7 +1945,28 @@
         <w:pStyle w:val="Texte"/>
       </w:pPr>
       <w:r>
-        <w:t>Si le joueur charge un fichier .xsb et un fichier .mov, le jeu "lira" le fichier de mouvements comme une série d'instructions déplaçant progressivement le joueur s</w:t>
+        <w:t xml:space="preserve">Si le joueur charge un </w:t>
+      </w:r>
+      <w:proofErr w:type="gramStart"/>
+      <w:r>
+        <w:t>fichier .</w:t>
+      </w:r>
+      <w:proofErr w:type="spellStart"/>
+      <w:r>
+        <w:t>xsb</w:t>
+      </w:r>
+      <w:proofErr w:type="spellEnd"/>
+      <w:proofErr w:type="gramEnd"/>
+      <w:r>
+        <w:t xml:space="preserve"> et un fichier .</w:t>
+      </w:r>
+      <w:proofErr w:type="spellStart"/>
+      <w:r>
+        <w:t>mov</w:t>
+      </w:r>
+      <w:proofErr w:type="spellEnd"/>
+      <w:r>
+        <w:t>, le jeu "lira" le fichier de mouvements comme une série d'instructions déplaçant progressivement le joueur s</w:t>
       </w:r>
       <w:r>
         <w:t xml:space="preserve">ur le plateau avec un intervalle de </w:t>
@@ -1219,11 +1983,32 @@
         <w:t>Pour ce faire, on a implémenté une</w:t>
       </w:r>
       <w:r>
-        <w:t xml:space="preserve"> classe étendant ActionListener nommée ClockListener </w:t>
-      </w:r>
-      <w:r>
-        <w:t>qui s'exécute périodiquement grâce à un Timer</w:t>
-      </w:r>
+        <w:t xml:space="preserve"> classe étendant </w:t>
+      </w:r>
+      <w:proofErr w:type="spellStart"/>
+      <w:r>
+        <w:t>ActionListener</w:t>
+      </w:r>
+      <w:proofErr w:type="spellEnd"/>
+      <w:r>
+        <w:t xml:space="preserve"> nommée </w:t>
+      </w:r>
+      <w:proofErr w:type="spellStart"/>
+      <w:r>
+        <w:t>ClockListener</w:t>
+      </w:r>
+      <w:proofErr w:type="spellEnd"/>
+      <w:r>
+        <w:t xml:space="preserve"> </w:t>
+      </w:r>
+      <w:r>
+        <w:t xml:space="preserve">qui s'exécute périodiquement grâce à un </w:t>
+      </w:r>
+      <w:proofErr w:type="spellStart"/>
+      <w:r>
+        <w:t>Timer</w:t>
+      </w:r>
+      <w:proofErr w:type="spellEnd"/>
       <w:r>
         <w:t xml:space="preserve">. </w:t>
       </w:r>
@@ -1233,8 +2018,13 @@
         <w:pStyle w:val="Texte"/>
       </w:pPr>
       <w:r>
-        <w:t>On ôte le focus de l'interface graphique afin d'éviter que le joueur fausse les déplacements en déplaçant le personnage pendant la lecture du .mov</w:t>
-      </w:r>
+        <w:t>On ôte le focus de l'interface graphique afin d'éviter que le joueur fausse les déplacements en déplaçant le personnage pendant la lecture du .</w:t>
+      </w:r>
+      <w:proofErr w:type="spellStart"/>
+      <w:r>
+        <w:t>mov</w:t>
+      </w:r>
+      <w:proofErr w:type="spellEnd"/>
     </w:p>
     <w:p>
       <w:pPr>
@@ -1257,7 +2047,21 @@
         <w:pStyle w:val="Texte"/>
       </w:pPr>
       <w:r>
-        <w:t>Comme expliqué dans le point 3 de ce document, nous avons mis en place un mode histoire où le personnage principal du jeu, Speedy, passe de scènes en scènes.</w:t>
+        <w:t>Comme expliqué dans le point 3</w:t>
+      </w:r>
+      <w:r>
+        <w:t>. "Thème du jeu et mode histoire"</w:t>
+      </w:r>
+      <w:r>
+        <w:t xml:space="preserve"> de ce document, nous avons mis en place un mode histoire où le personnage principal du jeu, </w:t>
+      </w:r>
+      <w:proofErr w:type="spellStart"/>
+      <w:r>
+        <w:t>Speedy</w:t>
+      </w:r>
+      <w:proofErr w:type="spellEnd"/>
+      <w:r>
+        <w:t>, passe de scènes en scènes.</w:t>
       </w:r>
     </w:p>
     <w:p>
@@ -1268,7 +2072,15 @@
         <w:t>Pour ce mode, nous avons également mis en place une</w:t>
       </w:r>
       <w:r>
-        <w:t xml:space="preserve"> sauvegarde de l'état d'avancement du personnage dans un fichier sauvegarde.xml se trouvant dans le dossier "ClassicMode".</w:t>
+        <w:t xml:space="preserve"> sauvegarde de l'état d'avancement du personnage dans un fichier sauvegarde.xml se trouvant dans le dossier "</w:t>
+      </w:r>
+      <w:proofErr w:type="spellStart"/>
+      <w:r>
+        <w:t>ClassicMode</w:t>
+      </w:r>
+      <w:proofErr w:type="spellEnd"/>
+      <w:r>
+        <w:t>".</w:t>
       </w:r>
     </w:p>
     <w:p>
@@ -1279,7 +2091,31 @@
         <w:t>Dans ce fichier sont enregistrés les textes s'aff</w:t>
       </w:r>
       <w:r>
-        <w:t>ichant avant chaque niveau, l'état d'avancement (si on peut faire un niveau, l'attribut "doable" du fichier de sauvegarde est à la valeur "true" et donc le bouton dans la liste des niveaux du menu ClassicMode est cliquable, sinon il est grisé) et le nombre de pas nécessaires au joueur pour terminer le niveau.</w:t>
+        <w:t>ichant avant chaque niveau, l'état d'avancement (si on peut faire un niveau, l'attribut "</w:t>
+      </w:r>
+      <w:proofErr w:type="spellStart"/>
+      <w:r>
+        <w:t>doable</w:t>
+      </w:r>
+      <w:proofErr w:type="spellEnd"/>
+      <w:r>
+        <w:t>" du fichier de sauvegarde est à la valeur "</w:t>
+      </w:r>
+      <w:proofErr w:type="spellStart"/>
+      <w:r>
+        <w:t>true</w:t>
+      </w:r>
+      <w:proofErr w:type="spellEnd"/>
+      <w:r>
+        <w:t xml:space="preserve">" et donc le bouton dans la liste des niveaux du menu </w:t>
+      </w:r>
+      <w:proofErr w:type="spellStart"/>
+      <w:r>
+        <w:t>ClassicMode</w:t>
+      </w:r>
+      <w:proofErr w:type="spellEnd"/>
+      <w:r>
+        <w:t xml:space="preserve"> est cliquable, sinon il est grisé) et le nombre de pas nécessaires au joueur pour terminer le niveau.</w:t>
       </w:r>
     </w:p>
     <w:p>
@@ -1296,15 +2132,52 @@
         <w:t xml:space="preserve"> accès aux niveaux suivants avant d'avoir les niveaux précédents)</w:t>
       </w:r>
       <w:r>
+        <w:t xml:space="preserve"> nous avons ajouté une commande à notre build.xml qui est "</w:t>
+      </w:r>
+      <w:proofErr w:type="spellStart"/>
+      <w:r>
+        <w:t>ant</w:t>
+      </w:r>
+      <w:proofErr w:type="spellEnd"/>
+      <w:r>
+        <w:t xml:space="preserve"> reset" qui permet de remettre à zéro la sauvegarde du jeu</w:t>
+      </w:r>
+      <w:r>
         <w:t>.</w:t>
       </w:r>
     </w:p>
     <w:p>
       <w:pPr>
+        <w:pStyle w:val="Titrelettr"/>
+      </w:pPr>
+      <w:r>
+        <w:t>Réinitialisation de la partie</w:t>
+      </w:r>
+    </w:p>
+    <w:p>
+      <w:pPr>
         <w:pStyle w:val="Texte"/>
       </w:pPr>
       <w:r>
-        <w:t>Au lancement du jeu, on initialise une liste simplement chaînée où chaque élément est un niveau. La classe des maillons de la chaîne est LevelNode et celle de la chaîne en elle-même est StoryMode.</w:t>
+        <w:t xml:space="preserve">En cas d'erreur de la part du joueur, il est possible de totalement recharger le niveau en cours de partie en un simple clic sur un bouton. </w:t>
+      </w:r>
+    </w:p>
+    <w:p>
+      <w:pPr>
+        <w:pStyle w:val="Titrechiffr"/>
+      </w:pPr>
+      <w:bookmarkStart w:id="5" w:name="_Toc482439731"/>
+      <w:r>
+        <w:t>Faiblesses</w:t>
+      </w:r>
+      <w:bookmarkEnd w:id="5"/>
+    </w:p>
+    <w:p>
+      <w:pPr>
+        <w:pStyle w:val="Titrelettr"/>
+      </w:pPr>
+      <w:r>
+        <w:t>Mode histoire</w:t>
       </w:r>
     </w:p>
     <w:p>
@@ -1312,155 +2185,283 @@
         <w:pStyle w:val="Texte"/>
       </w:pPr>
       <w:r>
-        <w:t>Les LevelNode permettent d'instancier les boutons du menu et ont donc la faisabilité du niveau (boolean doable). Sont également stockées en variables de classe le niveau (de type Game) le texte à afficher avant le niveau et son identifiant dans le XSB (int id)</w:t>
+        <w:t>A chaque fin de niveau, on affiche un bouton permettant de passer au niveau suivant.</w:t>
+      </w:r>
+    </w:p>
+    <w:p>
+      <w:pPr>
+        <w:pStyle w:val="Texte"/>
+      </w:pPr>
+      <w:r>
+        <w:t xml:space="preserve">Or, pour savoir vers quel niveau rediriger, </w:t>
+      </w:r>
+      <w:r>
+        <w:t xml:space="preserve">on utilise une classe étendant </w:t>
+      </w:r>
+      <w:proofErr w:type="spellStart"/>
+      <w:r>
+        <w:t>JButton</w:t>
+      </w:r>
+      <w:proofErr w:type="spellEnd"/>
+      <w:r>
+        <w:t xml:space="preserve"> dans laquelle on passe en paramètre l'id du niveau. Pour récupérer le niveau correspondant à cet id, on doit parcourir toute la chaîne. La complexité de cette opération</w:t>
+      </w:r>
+      <w:r>
+        <w:t xml:space="preserve"> est</w:t>
+      </w:r>
+      <w:r>
+        <w:t xml:space="preserve"> en O</w:t>
+      </w:r>
+      <w:r>
+        <w:t>(n)</w:t>
       </w:r>
       <w:r>
         <w:t>.</w:t>
       </w:r>
-      <w:r>
-        <w:t xml:space="preserve"> Les maillons contiennent aussi le maillon de la chaîne les suivant.</w:t>
-      </w:r>
     </w:p>
     <w:p>
       <w:pPr>
         <w:pStyle w:val="Titrechiffr"/>
       </w:pPr>
-      <w:bookmarkStart w:id="5" w:name="_Toc482439731"/>
-      <w:r>
-        <w:t>Faiblesses</w:t>
-      </w:r>
-      <w:bookmarkEnd w:id="5"/>
+      <w:bookmarkStart w:id="6" w:name="_Toc482439732"/>
+      <w:r>
+        <w:t>Erreurs connues</w:t>
+      </w:r>
+      <w:bookmarkEnd w:id="6"/>
     </w:p>
     <w:p>
       <w:pPr>
         <w:pStyle w:val="Titrelettr"/>
       </w:pPr>
       <w:r>
+        <w:t>Lecture de .</w:t>
+      </w:r>
+      <w:proofErr w:type="spellStart"/>
+      <w:r>
+        <w:t>mov</w:t>
+      </w:r>
+      <w:proofErr w:type="spellEnd"/>
+      <w:r>
+        <w:t xml:space="preserve"> en mode cinématique</w:t>
+      </w:r>
+    </w:p>
+    <w:p>
+      <w:pPr>
+        <w:pStyle w:val="Texte"/>
+      </w:pPr>
+      <w:r>
+        <w:t xml:space="preserve">En essayant notre </w:t>
+      </w:r>
+      <w:proofErr w:type="spellStart"/>
+      <w:r>
+        <w:t>SpeedyRoadie</w:t>
+      </w:r>
+      <w:proofErr w:type="spellEnd"/>
+      <w:r>
+        <w:t xml:space="preserve"> sur différentes plateformes et sur des ordinateurs ayant différentes configurations, nous avons remarqué que la lecture du .</w:t>
+      </w:r>
+      <w:proofErr w:type="spellStart"/>
+      <w:r>
+        <w:t>mov</w:t>
+      </w:r>
+      <w:proofErr w:type="spellEnd"/>
+      <w:r>
+        <w:t xml:space="preserve"> en mode cin</w:t>
+      </w:r>
+      <w:r>
+        <w:t>ématique pouvait poser problème dans le cas où la taille du fichier .</w:t>
+      </w:r>
+      <w:proofErr w:type="spellStart"/>
+      <w:r>
+        <w:t>mov</w:t>
+      </w:r>
+      <w:proofErr w:type="spellEnd"/>
+      <w:r>
+        <w:t xml:space="preserve"> était de grande taille (nous avons essayé </w:t>
+      </w:r>
+      <w:proofErr w:type="gramStart"/>
+      <w:r>
+        <w:t>des fichier</w:t>
+      </w:r>
+      <w:proofErr w:type="gramEnd"/>
+      <w:r>
+        <w:t xml:space="preserve"> contenant 50, 100, 200, 300, 500 instructions de déplacement et à partir de 100 mouvements, le programme "oublie" certains déplacement)</w:t>
+      </w:r>
+    </w:p>
+    <w:p>
+      <w:pPr>
+        <w:pStyle w:val="Texte"/>
+      </w:pPr>
+      <w:r>
+        <w:t xml:space="preserve">Il arrive que parfois des déplacements ne soient pas pris en compte, faussant la </w:t>
+      </w:r>
+      <w:proofErr w:type="gramStart"/>
+      <w:r>
+        <w:t>cinématique</w:t>
+      </w:r>
+      <w:proofErr w:type="gramEnd"/>
+      <w:r>
+        <w:t>.</w:t>
+      </w:r>
+      <w:r>
+        <w:t xml:space="preserve"> Nous avons recherché la raison de cette erreur mais nous ne sommes pas parvenus à en trouver l'origine ou la solution.</w:t>
+      </w:r>
+    </w:p>
+    <w:p>
+      <w:pPr>
+        <w:pStyle w:val="Titrelettr"/>
+      </w:pPr>
+      <w:r>
+        <w:t xml:space="preserve">Exécution sans Apache </w:t>
+      </w:r>
+      <w:proofErr w:type="spellStart"/>
+      <w:r>
+        <w:t>ant</w:t>
+      </w:r>
+      <w:proofErr w:type="spellEnd"/>
+      <w:r>
+        <w:t xml:space="preserve"> et ressources graphiques</w:t>
+      </w:r>
+    </w:p>
+    <w:p>
+      <w:pPr>
+        <w:pStyle w:val="Texte"/>
+      </w:pPr>
+      <w:r>
+        <w:t xml:space="preserve">Notre </w:t>
+      </w:r>
+      <w:proofErr w:type="spellStart"/>
+      <w:r>
+        <w:t>SpeedyRoadie</w:t>
+      </w:r>
+      <w:proofErr w:type="spellEnd"/>
+      <w:r>
+        <w:t xml:space="preserve"> a été développé dans l'optique d'être exécuté via les commandes </w:t>
+      </w:r>
+      <w:proofErr w:type="spellStart"/>
+      <w:r>
+        <w:t>ant</w:t>
+      </w:r>
+      <w:proofErr w:type="spellEnd"/>
+      <w:r>
+        <w:t xml:space="preserve"> </w:t>
+      </w:r>
+      <w:proofErr w:type="spellStart"/>
+      <w:r>
+        <w:t>build</w:t>
+      </w:r>
+      <w:proofErr w:type="spellEnd"/>
+      <w:r>
+        <w:t xml:space="preserve">, </w:t>
+      </w:r>
+      <w:proofErr w:type="spellStart"/>
+      <w:r>
+        <w:t>ant</w:t>
+      </w:r>
+      <w:proofErr w:type="spellEnd"/>
+      <w:r>
+        <w:t xml:space="preserve"> </w:t>
+      </w:r>
+      <w:proofErr w:type="spellStart"/>
+      <w:r>
+        <w:t>run</w:t>
+      </w:r>
+      <w:proofErr w:type="spellEnd"/>
+      <w:r>
+        <w:t xml:space="preserve">, </w:t>
+      </w:r>
+      <w:proofErr w:type="spellStart"/>
+      <w:r>
+        <w:t>ant</w:t>
+      </w:r>
+      <w:proofErr w:type="spellEnd"/>
+      <w:r>
+        <w:t xml:space="preserve"> clean, </w:t>
+      </w:r>
+      <w:proofErr w:type="spellStart"/>
+      <w:r>
+        <w:t>ant</w:t>
+      </w:r>
+      <w:proofErr w:type="spellEnd"/>
+      <w:r>
+        <w:t xml:space="preserve"> test et </w:t>
+      </w:r>
+      <w:proofErr w:type="spellStart"/>
+      <w:r>
+        <w:t>ant</w:t>
+      </w:r>
+      <w:proofErr w:type="spellEnd"/>
+      <w:r>
+        <w:t xml:space="preserve"> reset (voir point 4, </w:t>
+      </w:r>
+      <w:r>
         <w:t>Mode histoire</w:t>
       </w:r>
+      <w:r>
+        <w:t>).</w:t>
+      </w:r>
     </w:p>
     <w:p>
       <w:pPr>
         <w:pStyle w:val="Texte"/>
       </w:pPr>
       <w:r>
-        <w:t>A chaque fin de niveau, on affiche un bouton permettant de passer au niveau suivant.</w:t>
+        <w:t>Si le jeu est exécuté via les commandes java directement (et donc depuis un autre dossier que le dossier où se trouve le fichier build.xml) le chemin vers les images de fond (logo de bienvenu</w:t>
+      </w:r>
+      <w:bookmarkStart w:id="7" w:name="_GoBack"/>
+      <w:bookmarkEnd w:id="7"/>
+      <w:r>
+        <w:t>e, texture de boutons, etc.) ne fonctionne pas car c'est un chemin relatif au dossier racine.</w:t>
+      </w:r>
+    </w:p>
+    <w:p>
+      <w:pPr>
+        <w:pStyle w:val="Titrelettr"/>
+      </w:pPr>
+      <w:r>
+        <w:t>Fichiers XSB sans murs continus</w:t>
       </w:r>
     </w:p>
     <w:p>
       <w:pPr>
         <w:pStyle w:val="Texte"/>
       </w:pPr>
-      <w:r>
-        <w:t xml:space="preserve">Or, pour savoir vers quel niveau rediriger, </w:t>
-      </w:r>
-      <w:r>
-        <w:t>on utilise une classe étendant JButton dans laquelle on passe en paramètre l'id du niveau. Pour récupérer le niveau correspondant à cet id, on doit parcourir toute la chaîne. La complexité de cette opération</w:t>
-      </w:r>
-      <w:r>
-        <w:t xml:space="preserve"> est</w:t>
-      </w:r>
-      <w:r>
-        <w:t xml:space="preserve"> en O</w:t>
-      </w:r>
-      <w:r>
-        <w:t>(n)</w:t>
-      </w:r>
-      <w:r>
-        <w:t>.</w:t>
-      </w:r>
-      <w:bookmarkStart w:id="6" w:name="_GoBack"/>
-      <w:bookmarkEnd w:id="6"/>
     </w:p>
     <w:p>
       <w:pPr>
         <w:pStyle w:val="Titrechiffr"/>
       </w:pPr>
-      <w:bookmarkStart w:id="7" w:name="_Toc482439732"/>
-      <w:r>
-        <w:t>Erreurs connues</w:t>
-      </w:r>
-      <w:bookmarkEnd w:id="7"/>
-    </w:p>
-    <w:p>
-      <w:pPr>
-        <w:pStyle w:val="Titrelettr"/>
-      </w:pPr>
-      <w:r>
-        <w:t>Lecture de .mov en mode cinématique</w:t>
-      </w:r>
-    </w:p>
-    <w:p>
-      <w:pPr>
-        <w:pStyle w:val="Texte"/>
-      </w:pPr>
-      <w:r>
-        <w:t>En essayant notre SpeedyRoadie sur différentes plateformes et sur des ordinateurs ayant différentes configurations, nous avons remarqué que la lecture du .mov en mode cinématique pouvait poser problème.</w:t>
-      </w:r>
-    </w:p>
-    <w:p>
-      <w:pPr>
-        <w:pStyle w:val="Texte"/>
-      </w:pPr>
-      <w:r>
-        <w:t>Il arrive que parfois des déplacements ne soient pas pris en compte, faussant la cinématique.</w:t>
-      </w:r>
-      <w:r>
-        <w:t xml:space="preserve"> Nous avons recherché la raison de cette erreur mais nous ne sommes pas parvenus à en trouver l'origine ou la solution.</w:t>
-      </w:r>
-    </w:p>
-    <w:p>
-      <w:pPr>
-        <w:pStyle w:val="Titrelettr"/>
-      </w:pPr>
-      <w:r>
-        <w:t>Exécution sans Apache ant et ressources graphiques</w:t>
-      </w:r>
-    </w:p>
-    <w:p>
-      <w:pPr>
-        <w:pStyle w:val="Texte"/>
-      </w:pPr>
-      <w:r>
-        <w:t xml:space="preserve">Notre SpeedyRoadie a été développé dans l'optique d'être exécuté via les commandes ant build, ant run, ant clean, ant test et ant reset (voir point 4, </w:t>
-      </w:r>
-      <w:r>
-        <w:t>Mode histoire</w:t>
-      </w:r>
-      <w:r>
-        <w:t>).</w:t>
-      </w:r>
-    </w:p>
-    <w:p>
-      <w:pPr>
-        <w:pStyle w:val="Texte"/>
-      </w:pPr>
-      <w:r>
-        <w:t>Si le jeu est exécuté via les commandes java directement (et donc depuis un autre dossier que le dossier où se trouve le fichier build.xml) le chemin vers les images de fond (logo de bienvenue, texture de boutons, etc.) ne fonctionne pas car c'est un chemin relatif au dossier racine.</w:t>
-      </w:r>
+      <w:bookmarkStart w:id="8" w:name="_Toc482439733"/>
+      <w:r>
+        <w:t>Apports positifs de ce projet</w:t>
+      </w:r>
+      <w:bookmarkEnd w:id="8"/>
     </w:p>
     <w:p>
       <w:pPr>
         <w:pStyle w:val="Titrechiffr"/>
       </w:pPr>
-      <w:bookmarkStart w:id="8" w:name="_Toc482439733"/>
-      <w:r>
-        <w:t>Apports positifs de ce projet</w:t>
-      </w:r>
-      <w:bookmarkEnd w:id="8"/>
-    </w:p>
-    <w:p>
-      <w:pPr>
-        <w:pStyle w:val="Titrechiffr"/>
-      </w:pPr>
       <w:bookmarkStart w:id="9" w:name="_Toc482439734"/>
       <w:r>
-        <w:t>Guide utilisateur de Speedy Roadie</w:t>
+        <w:t xml:space="preserve">Guide utilisateur de </w:t>
+      </w:r>
+      <w:proofErr w:type="spellStart"/>
+      <w:r>
+        <w:t>Speedy</w:t>
+      </w:r>
+      <w:proofErr w:type="spellEnd"/>
+      <w:r>
+        <w:t xml:space="preserve"> </w:t>
+      </w:r>
+      <w:proofErr w:type="spellStart"/>
+      <w:r>
+        <w:t>Roadie</w:t>
       </w:r>
       <w:bookmarkEnd w:id="9"/>
+      <w:proofErr w:type="spellEnd"/>
     </w:p>
     <w:sectPr>
-      <w:headerReference w:type="default" r:id="rId12"/>
+      <w:headerReference w:type="default" r:id="rId13"/>
       <w:pgSz w:w="11900" w:h="16840"/>
       <w:pgMar w:top="1417" w:right="1417" w:bottom="1417" w:left="1417" w:header="708" w:footer="708" w:gutter="0"/>
       <w:pgNumType w:start="1"/>
@@ -1516,6 +2517,44 @@
       </w:pPr>
       <w:r>
         <w:continuationSeparator/>
+      </w:r>
+    </w:p>
+  </w:footnote>
+  <w:footnote w:id="1">
+    <w:p>
+      <w:pPr>
+        <w:pStyle w:val="Notedebasdepage"/>
+      </w:pPr>
+      <w:r>
+        <w:rPr>
+          <w:rStyle w:val="Appelnotedebasdep"/>
+        </w:rPr>
+        <w:footnoteRef/>
+      </w:r>
+      <w:r>
+        <w:t xml:space="preserve"> </w:t>
+      </w:r>
+      <w:r>
+        <w:t>http://stackoverflow.com/questions/35264887/what-is-the-difference-between-unsing-java-fx-and-swing</w:t>
+      </w:r>
+    </w:p>
+  </w:footnote>
+  <w:footnote w:id="2">
+    <w:p>
+      <w:pPr>
+        <w:pStyle w:val="Notedebasdepage"/>
+      </w:pPr>
+      <w:r>
+        <w:rPr>
+          <w:rStyle w:val="Appelnotedebasdep"/>
+        </w:rPr>
+        <w:footnoteRef/>
+      </w:r>
+      <w:r>
+        <w:t xml:space="preserve"> Interface graphique de l'utilisateur, partie du logiciel qui permet à l'utilisateur d'interférer avec les actions de ce dernier.</w:t>
+      </w:r>
+      <w:r>
+        <w:tab/>
       </w:r>
     </w:p>
   </w:footnote>
@@ -1695,7 +2734,7 @@
               <v:stroke joinstyle="miter"/>
               <v:path gradientshapeok="t" o:connecttype="rect"/>
             </v:shapetype>
-            <v:shape id="Zone de texte 3" o:spid="_x0000_s1026" type="#_x0000_t202" style="position:absolute;margin-left:113.2pt;margin-top:.8pt;width:189pt;height:54pt;z-index:251659264;visibility:visible;mso-wrap-style:square;mso-wrap-distance-left:9pt;mso-wrap-distance-top:0;mso-wrap-distance-right:9pt;mso-wrap-distance-bottom:0;mso-position-horizontal:absolute;mso-position-horizontal-relative:text;mso-position-vertical:absolute;mso-position-vertical-relative:text;v-text-anchor:top" o:gfxdata="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" filled="f" stroked="f">
+            <v:shape id="Zone de texte 3" o:spid="_x0000_s1027" type="#_x0000_t202" style="position:absolute;margin-left:113.2pt;margin-top:.8pt;width:189pt;height:54pt;z-index:251659264;visibility:visible;mso-wrap-style:square;mso-wrap-distance-left:9pt;mso-wrap-distance-top:0;mso-wrap-distance-right:9pt;mso-wrap-distance-bottom:0;mso-position-horizontal:absolute;mso-position-horizontal-relative:text;mso-position-vertical:absolute;mso-position-vertical-relative:text;v-text-anchor:top" o:gfxdata="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" filled="f" stroked="f">
               <v:textbox>
                 <w:txbxContent>
                   <w:p>
@@ -1906,7 +2945,7 @@
         <w:rStyle w:val="Numrodepage"/>
         <w:noProof/>
       </w:rPr>
-      <w:t>3</w:t>
+      <w:t>5</w:t>
     </w:r>
     <w:r>
       <w:rPr>
@@ -3532,7 +4571,6 @@
     <w:basedOn w:val="Normal"/>
     <w:next w:val="Normal"/>
     <w:uiPriority w:val="35"/>
-    <w:semiHidden/>
     <w:unhideWhenUsed/>
     <w:qFormat/>
     <w:rsid w:val="00181A9D"/>
@@ -3815,6 +4853,42 @@
       <w:i/>
       <w:sz w:val="32"/>
       <w:u w:val="dotted"/>
+    </w:rPr>
+  </w:style>
+  <w:style w:type="paragraph" w:styleId="Notedebasdepage">
+    <w:name w:val="footnote text"/>
+    <w:basedOn w:val="Normal"/>
+    <w:link w:val="NotedebasdepageCar"/>
+    <w:uiPriority w:val="99"/>
+    <w:unhideWhenUsed/>
+    <w:rsid w:val="00B246DC"/>
+    <w:pPr>
+      <w:spacing w:after="0" w:line="240" w:lineRule="auto"/>
+    </w:pPr>
+    <w:rPr>
+      <w:sz w:val="24"/>
+      <w:szCs w:val="24"/>
+    </w:rPr>
+  </w:style>
+  <w:style w:type="character" w:customStyle="1" w:styleId="NotedebasdepageCar">
+    <w:name w:val="Note de bas de page Car"/>
+    <w:basedOn w:val="Policepardfaut"/>
+    <w:link w:val="Notedebasdepage"/>
+    <w:uiPriority w:val="99"/>
+    <w:rsid w:val="00B246DC"/>
+    <w:rPr>
+      <w:sz w:val="24"/>
+      <w:szCs w:val="24"/>
+    </w:rPr>
+  </w:style>
+  <w:style w:type="character" w:styleId="Appelnotedebasdep">
+    <w:name w:val="footnote reference"/>
+    <w:basedOn w:val="Policepardfaut"/>
+    <w:uiPriority w:val="99"/>
+    <w:unhideWhenUsed/>
+    <w:rsid w:val="00B246DC"/>
+    <w:rPr>
+      <w:vertAlign w:val="superscript"/>
     </w:rPr>
   </w:style>
 </w:styles>
@@ -4012,7 +5086,7 @@
 </file>
 
 <file path=customXml/itemProps1.xml><?xml version="1.0" encoding="utf-8"?>
-<ds:datastoreItem xmlns:ds="http://schemas.openxmlformats.org/officeDocument/2006/customXml" ds:itemID="{03528A32-D06E-144A-8F95-D5E261344B71}">
+<ds:datastoreItem xmlns:ds="http://schemas.openxmlformats.org/officeDocument/2006/customXml" ds:itemID="{D760C9D6-51BA-0D40-B6D8-138FE38BCAFF}">
   <ds:schemaRefs>
     <ds:schemaRef ds:uri="http://schemas.openxmlformats.org/officeDocument/2006/bibliography"/>
   </ds:schemaRefs>

</xml_diff>

<commit_message>
Mise à jour bis
</commit_message>
<xml_diff>
--- a/SpeedyRoadie/Rapport(temp).docx
+++ b/SpeedyRoadie/Rapport(temp).docx
@@ -12,34 +12,14 @@
           <w:sz w:val="72"/>
         </w:rPr>
       </w:pPr>
-      <w:proofErr w:type="spellStart"/>
       <w:r>
         <w:rPr>
           <w:rFonts w:ascii="Lucida Bright" w:hAnsi="Lucida Bright"/>
           <w:b/>
           <w:sz w:val="72"/>
         </w:rPr>
-        <w:t>Speedy</w:t>
-      </w:r>
-      <w:proofErr w:type="spellEnd"/>
-      <w:r>
-        <w:rPr>
-          <w:rFonts w:ascii="Lucida Bright" w:hAnsi="Lucida Bright"/>
-          <w:b/>
-          <w:sz w:val="72"/>
-        </w:rPr>
-        <w:t xml:space="preserve"> </w:t>
-      </w:r>
-      <w:proofErr w:type="spellStart"/>
-      <w:r>
-        <w:rPr>
-          <w:rFonts w:ascii="Lucida Bright" w:hAnsi="Lucida Bright"/>
-          <w:b/>
-          <w:sz w:val="72"/>
-        </w:rPr>
-        <w:t>Roadie</w:t>
-      </w:r>
-      <w:proofErr w:type="spellEnd"/>
+        <w:t>Speedy Roadie</w:t>
+      </w:r>
     </w:p>
     <w:p>
       <w:pPr>
@@ -55,33 +35,8 @@
           <w:rFonts w:ascii="Lucida Bright" w:hAnsi="Lucida Bright"/>
           <w:sz w:val="32"/>
         </w:rPr>
-        <w:t xml:space="preserve">Louis </w:t>
-      </w:r>
-      <w:proofErr w:type="spellStart"/>
-      <w:r>
-        <w:rPr>
-          <w:rFonts w:ascii="Lucida Bright" w:hAnsi="Lucida Bright"/>
-          <w:sz w:val="32"/>
-        </w:rPr>
-        <w:t>Dhanis</w:t>
-      </w:r>
-      <w:proofErr w:type="spellEnd"/>
-      <w:r>
-        <w:rPr>
-          <w:rFonts w:ascii="Lucida Bright" w:hAnsi="Lucida Bright"/>
-          <w:sz w:val="32"/>
-        </w:rPr>
-        <w:t xml:space="preserve">, Corentin </w:t>
-      </w:r>
-      <w:proofErr w:type="spellStart"/>
-      <w:r>
-        <w:rPr>
-          <w:rFonts w:ascii="Lucida Bright" w:hAnsi="Lucida Bright"/>
-          <w:sz w:val="32"/>
-        </w:rPr>
-        <w:t>Dachy</w:t>
-      </w:r>
-      <w:proofErr w:type="spellEnd"/>
+        <w:t>Louis Dhanis, Corentin Dachy</w:t>
+      </w:r>
     </w:p>
     <w:p>
       <w:pPr>
@@ -1117,23 +1072,7 @@
         <w:pStyle w:val="Texte"/>
       </w:pPr>
       <w:r>
-        <w:t xml:space="preserve">Afin de se répartir les tâches équitablement et selon les préférences de chacun, Corentin </w:t>
-      </w:r>
-      <w:proofErr w:type="spellStart"/>
-      <w:r>
-        <w:t>Dachy</w:t>
-      </w:r>
-      <w:proofErr w:type="spellEnd"/>
-      <w:r>
-        <w:t xml:space="preserve"> s’est occupé de la partie algorithmique back-end du travail tandis que je me suis attelé à la partie graphique du </w:t>
-      </w:r>
-      <w:proofErr w:type="spellStart"/>
-      <w:r>
-        <w:t>Sokoban</w:t>
-      </w:r>
-      <w:proofErr w:type="spellEnd"/>
-      <w:r>
-        <w:t>.</w:t>
+        <w:t>Afin de se répartir les tâches équitablement et selon les préférences de chacun, Corentin Dachy s’est occupé de la partie algorithmique back-end du travail tandis que je me suis attelé à la partie graphique du Sokoban.</w:t>
       </w:r>
     </w:p>
     <w:p>
@@ -1175,75 +1114,19 @@
         <w:pStyle w:val="Texte"/>
       </w:pPr>
       <w:r>
-        <w:t xml:space="preserve">En tant qu’amoureux de l’univers de la scène </w:t>
-      </w:r>
-      <w:proofErr w:type="spellStart"/>
-      <w:r>
-        <w:t>metal</w:t>
-      </w:r>
-      <w:proofErr w:type="spellEnd"/>
-      <w:r>
-        <w:t xml:space="preserve">, nous avons vu en ce projet un moyen de raconter une histoire. En nous concertant nous nous sommes dit que le </w:t>
-      </w:r>
-      <w:proofErr w:type="spellStart"/>
-      <w:r>
-        <w:t>sokoban</w:t>
-      </w:r>
-      <w:proofErr w:type="spellEnd"/>
-      <w:r>
-        <w:t xml:space="preserve"> pouvait représenter une scène où un </w:t>
-      </w:r>
-      <w:proofErr w:type="spellStart"/>
-      <w:r>
-        <w:t>roadie</w:t>
-      </w:r>
-      <w:proofErr w:type="spellEnd"/>
-      <w:r>
-        <w:t xml:space="preserve"> (personne qui travaille pour un groupe et qui aid</w:t>
-      </w:r>
-      <w:r>
-        <w:t xml:space="preserve">e à l’organisation de la scène) nommé </w:t>
-      </w:r>
-      <w:proofErr w:type="spellStart"/>
-      <w:r>
-        <w:t>Speedy</w:t>
-      </w:r>
-      <w:proofErr w:type="spellEnd"/>
-      <w:r>
-        <w:t xml:space="preserve">, </w:t>
+        <w:t>En tant qu’amoureux de l’univers de la scène metal, nous avons vu en ce projet un moyen de raconter une histoire. En nous concertant nous nous sommes dit que le sokoban pouvait représenter une scène où un roadie (personne qui travaille pour un groupe et qui aid</w:t>
+      </w:r>
+      <w:r>
+        <w:t xml:space="preserve">e à l’organisation de la scène) nommé Speedy, </w:t>
       </w:r>
       <w:r>
         <w:t>devrait déplacer des caisses contenant des instrum</w:t>
       </w:r>
       <w:r>
-        <w:t xml:space="preserve">ents de musique pour les ranger afin rétablir l’ordre des choses dans le </w:t>
-      </w:r>
-      <w:proofErr w:type="spellStart"/>
-      <w:r>
-        <w:t>metal</w:t>
-      </w:r>
-      <w:proofErr w:type="spellEnd"/>
-      <w:r>
-        <w:t>,</w:t>
-      </w:r>
-      <w:r>
-        <w:t xml:space="preserve"> ce dernier ayant été corrompu par un </w:t>
-      </w:r>
-      <w:proofErr w:type="spellStart"/>
-      <w:r>
-        <w:t>circle</w:t>
-      </w:r>
-      <w:proofErr w:type="spellEnd"/>
-      <w:r>
-        <w:t xml:space="preserve"> </w:t>
-      </w:r>
-      <w:proofErr w:type="spellStart"/>
-      <w:r>
-        <w:t>pit</w:t>
-      </w:r>
-      <w:proofErr w:type="spellEnd"/>
-      <w:r>
-        <w:t xml:space="preserve"> maléfique.</w:t>
+        <w:t>ents de musique pour les ranger afin rétablir l’ordre des choses dans le metal,</w:t>
+      </w:r>
+      <w:r>
+        <w:t xml:space="preserve"> ce dernier ayant été corrompu par un circle pit maléfique.</w:t>
       </w:r>
     </w:p>
     <w:p>
@@ -1251,15 +1134,7 @@
         <w:pStyle w:val="Texte"/>
       </w:pPr>
       <w:r>
-        <w:t xml:space="preserve">L’interface graphique devait suivre avec le thème. Corentin a donc demandé à &lt;INSERER NOM DE TON AMI&gt;, un graphiste doué dans le pixel art, de dessiner les différents </w:t>
-      </w:r>
-      <w:proofErr w:type="spellStart"/>
-      <w:r>
-        <w:t>sprites</w:t>
-      </w:r>
-      <w:proofErr w:type="spellEnd"/>
-      <w:r>
-        <w:t xml:space="preserve"> (éléments graphiques) du jeu.</w:t>
+        <w:t>L’interface graphique devait suivre avec le thème. Corentin a donc demandé à &lt;INSERER NOM DE TON AMI&gt;, un graphiste doué dans le pixel art, de dessiner les différents sprites (éléments graphiques) du jeu.</w:t>
       </w:r>
     </w:p>
     <w:p>
@@ -1267,41 +1142,15 @@
         <w:pStyle w:val="Titrelettr"/>
       </w:pPr>
       <w:r>
-        <w:t xml:space="preserve">Swing ou </w:t>
-      </w:r>
-      <w:proofErr w:type="spellStart"/>
-      <w:proofErr w:type="gramStart"/>
-      <w:r>
-        <w:t>JavaFX</w:t>
-      </w:r>
-      <w:proofErr w:type="spellEnd"/>
-      <w:r>
-        <w:t>?</w:t>
-      </w:r>
-      <w:proofErr w:type="gramEnd"/>
+        <w:t>Swing ou JavaFX?</w:t>
+      </w:r>
     </w:p>
     <w:p>
       <w:pPr>
         <w:pStyle w:val="Texte"/>
       </w:pPr>
       <w:r>
-        <w:t xml:space="preserve">Nous avons eu une séance d'information à propos des interfaces graphiques à une des séances d'information du projet. A cette séance, on nous a expliqué qu'il était intéressant de préférer </w:t>
-      </w:r>
-      <w:proofErr w:type="spellStart"/>
-      <w:r>
-        <w:t>JavaFX</w:t>
-      </w:r>
-      <w:proofErr w:type="spellEnd"/>
-      <w:r>
-        <w:t xml:space="preserve"> à Swing pour la raison </w:t>
-      </w:r>
-      <w:proofErr w:type="gramStart"/>
-      <w:r>
-        <w:t>suivante:</w:t>
-      </w:r>
-      <w:proofErr w:type="gramEnd"/>
-      <w:r>
-        <w:t xml:space="preserve"> Swing est en fin de développement, cette bibliothèque graphique ne sera plus mise à jour.</w:t>
+        <w:t>Nous avons eu une séance d'information à propos des interfaces graphiques à une des séances d'information du projet. A cette séance, on nous a expliqué qu'il était intéressant de préférer JavaFX à Swing pour la raison suivante: Swing est en fin de développement, cette bibliothèque graphique ne sera plus mise à jour.</w:t>
       </w:r>
     </w:p>
     <w:p>
@@ -1315,15 +1164,7 @@
         <w:t>car</w:t>
       </w:r>
       <w:r>
-        <w:t xml:space="preserve"> son utilisation ne nous était pas étrangère et ce projet ne nécessitait pas tout ce qu'offre </w:t>
-      </w:r>
-      <w:proofErr w:type="spellStart"/>
-      <w:r>
-        <w:t>JavaFX</w:t>
-      </w:r>
-      <w:proofErr w:type="spellEnd"/>
-      <w:r>
-        <w:t xml:space="preserve"> (entre autres l'utilisation du CSS ou la 3D)</w:t>
+        <w:t xml:space="preserve"> son utilisation ne nous était pas étrangère et ce projet ne nécessitait pas tout ce qu'offre JavaFX (entre autres l'utilisation du CSS ou la 3D)</w:t>
       </w:r>
       <w:r>
         <w:rPr>
@@ -1331,21 +1172,26 @@
         </w:rPr>
         <w:footnoteReference w:id="1"/>
       </w:r>
+      <w:r>
+        <w:t>.</w:t>
+      </w:r>
+    </w:p>
+    <w:p>
+      <w:pPr>
+        <w:pStyle w:val="Texte"/>
+      </w:pPr>
+      <w:r>
+        <w:t>Nous avons donc préféré ne pas consacrer trop de temps à l'apprentissage d'une nouvelle technologie qui n'aurait pas eu plus d'utilité pour ce projet qu'une technologie que l'on savait utiliser mais qui allait ne plus être mise à jour.</w:t>
+      </w:r>
+      <w:bookmarkStart w:id="4" w:name="_GoBack"/>
+      <w:bookmarkEnd w:id="4"/>
     </w:p>
     <w:p>
       <w:pPr>
         <w:pStyle w:val="Titrelettr"/>
       </w:pPr>
       <w:r>
-        <w:t>Classes de la GUI (</w:t>
-      </w:r>
-      <w:proofErr w:type="spellStart"/>
-      <w:r>
-        <w:t>Graphic</w:t>
-      </w:r>
-      <w:proofErr w:type="spellEnd"/>
-      <w:r>
-        <w:t xml:space="preserve"> User Interface</w:t>
+        <w:t>Classes de la GUI (Graphic User Interface</w:t>
       </w:r>
       <w:r>
         <w:rPr>
@@ -1370,100 +1216,7 @@
         <w:pStyle w:val="Texte"/>
       </w:pPr>
       <w:r>
-        <w:t xml:space="preserve">Sur le schéma UML (Figure 1) on distingue deux composantes principales, à droite nous avons les composantes graphiques rassemblant les classes </w:t>
-      </w:r>
-      <w:proofErr w:type="spellStart"/>
-      <w:r>
-        <w:t>GuiFrame</w:t>
-      </w:r>
-      <w:proofErr w:type="spellEnd"/>
-      <w:r>
-        <w:t xml:space="preserve">, </w:t>
-      </w:r>
-      <w:proofErr w:type="spellStart"/>
-      <w:r>
-        <w:t>GuiGamePanel</w:t>
-      </w:r>
-      <w:proofErr w:type="spellEnd"/>
-      <w:r>
-        <w:t xml:space="preserve">, </w:t>
-      </w:r>
-      <w:proofErr w:type="spellStart"/>
-      <w:r>
-        <w:t>GuiBgPanel</w:t>
-      </w:r>
-      <w:proofErr w:type="spellEnd"/>
-      <w:r>
-        <w:t xml:space="preserve">, </w:t>
-      </w:r>
-      <w:proofErr w:type="spellStart"/>
-      <w:r>
-        <w:t>GuiStdLabel</w:t>
-      </w:r>
-      <w:proofErr w:type="spellEnd"/>
-      <w:r>
-        <w:t xml:space="preserve">, </w:t>
-      </w:r>
-      <w:proofErr w:type="spellStart"/>
-      <w:r>
-        <w:t>GuiElemButton</w:t>
-      </w:r>
-      <w:proofErr w:type="spellEnd"/>
-      <w:r>
-        <w:t xml:space="preserve"> et </w:t>
-      </w:r>
-      <w:proofErr w:type="spellStart"/>
-      <w:r>
-        <w:t>GuiLevelSelectorBtn</w:t>
-      </w:r>
-      <w:proofErr w:type="spellEnd"/>
-      <w:r>
-        <w:t xml:space="preserve"> qui héritent tous des classes d'interface graphique de </w:t>
-      </w:r>
-      <w:proofErr w:type="spellStart"/>
-      <w:r>
-        <w:t>Javax.Swing</w:t>
-      </w:r>
-      <w:proofErr w:type="spellEnd"/>
-      <w:r>
-        <w:t xml:space="preserve"> (voir 3. Swing ou </w:t>
-      </w:r>
-      <w:proofErr w:type="spellStart"/>
-      <w:proofErr w:type="gramStart"/>
-      <w:r>
-        <w:t>JavaFX</w:t>
-      </w:r>
-      <w:proofErr w:type="spellEnd"/>
-      <w:r>
-        <w:t>?</w:t>
-      </w:r>
-      <w:proofErr w:type="gramEnd"/>
-      <w:r>
-        <w:t>). Ces classes permettent d'afficher ce que verra l'utilisateur. A gauche nous avons deux classes (</w:t>
-      </w:r>
-      <w:proofErr w:type="spellStart"/>
-      <w:r>
-        <w:t>StoryMode</w:t>
-      </w:r>
-      <w:proofErr w:type="spellEnd"/>
-      <w:r>
-        <w:t xml:space="preserve"> et </w:t>
-      </w:r>
-      <w:proofErr w:type="spellStart"/>
-      <w:r>
-        <w:t>LevelNode</w:t>
-      </w:r>
-      <w:proofErr w:type="spellEnd"/>
-      <w:r>
-        <w:t xml:space="preserve">) qui permettent d'initialiser le mode </w:t>
-      </w:r>
-      <w:proofErr w:type="spellStart"/>
-      <w:r>
-        <w:t>Classic</w:t>
-      </w:r>
-      <w:proofErr w:type="spellEnd"/>
-      <w:r>
-        <w:t xml:space="preserve"> (mode histoire)</w:t>
+        <w:t>Sur le schéma UML (Figure 1) on distingue deux composantes principales, à droite nous avons les composantes graphiques rassemblant les classes GuiFrame, GuiGamePanel, GuiBgPanel, GuiStdLabel, GuiElemButton et GuiLevelSelectorBtn qui héritent tous des classes d'interface graphique de Javax.Swing (voir 3. Swing ou JavaFX?). Ces classes permettent d'afficher ce que verra l'utilisateur. A gauche nous avons deux classes (StoryMode et LevelNode) qui permettent d'initialiser le mode Classic (mode histoire)</w:t>
       </w:r>
       <w:r>
         <w:t>.</w:t>
@@ -1480,6 +1233,7 @@
       <w:r>
         <w:rPr>
           <w:noProof/>
+          <w:lang w:eastAsia="fr-FR"/>
         </w:rPr>
         <mc:AlternateContent>
           <mc:Choice Requires="wps">
@@ -1532,14 +1286,27 @@
                             <w:r>
                               <w:t xml:space="preserve">Figure </w:t>
                             </w:r>
-                            <w:fldSimple w:instr=" SEQ Figure \* ARABIC ">
-                              <w:r>
-                                <w:rPr>
-                                  <w:noProof/>
-                                </w:rPr>
-                                <w:t>1</w:t>
-                              </w:r>
-                            </w:fldSimple>
+                            <w:r>
+                              <w:fldChar w:fldCharType="begin"/>
+                            </w:r>
+                            <w:r>
+                              <w:instrText xml:space="preserve"> SEQ Figure \* ARABIC </w:instrText>
+                            </w:r>
+                            <w:r>
+                              <w:fldChar w:fldCharType="separate"/>
+                            </w:r>
+                            <w:r>
+                              <w:rPr>
+                                <w:noProof/>
+                              </w:rPr>
+                              <w:t>1</w:t>
+                            </w:r>
+                            <w:r>
+                              <w:rPr>
+                                <w:noProof/>
+                              </w:rPr>
+                              <w:fldChar w:fldCharType="end"/>
+                            </w:r>
                             <w:r>
                               <w:t xml:space="preserve"> - UML de l'interface graphique</w:t>
                             </w:r>
@@ -1580,14 +1347,27 @@
                       <w:r>
                         <w:t xml:space="preserve">Figure </w:t>
                       </w:r>
-                      <w:fldSimple w:instr=" SEQ Figure \* ARABIC ">
-                        <w:r>
-                          <w:rPr>
-                            <w:noProof/>
-                          </w:rPr>
-                          <w:t>1</w:t>
-                        </w:r>
-                      </w:fldSimple>
+                      <w:r>
+                        <w:fldChar w:fldCharType="begin"/>
+                      </w:r>
+                      <w:r>
+                        <w:instrText xml:space="preserve"> SEQ Figure \* ARABIC </w:instrText>
+                      </w:r>
+                      <w:r>
+                        <w:fldChar w:fldCharType="separate"/>
+                      </w:r>
+                      <w:r>
+                        <w:rPr>
+                          <w:noProof/>
+                        </w:rPr>
+                        <w:t>1</w:t>
+                      </w:r>
+                      <w:r>
+                        <w:rPr>
+                          <w:noProof/>
+                        </w:rPr>
+                        <w:fldChar w:fldCharType="end"/>
+                      </w:r>
                       <w:r>
                         <w:t xml:space="preserve"> - UML de l'interface graphique</w:t>
                       </w:r>
@@ -1670,76 +1450,7 @@
         <w:pStyle w:val="Texte"/>
       </w:pPr>
       <w:r>
-        <w:t xml:space="preserve">Nous avons choisi d'implémenter ce mode via une liste simplement chaînée de niveaux. En effet, la classe </w:t>
-      </w:r>
-      <w:proofErr w:type="spellStart"/>
-      <w:r>
-        <w:t>LevelNode</w:t>
-      </w:r>
-      <w:proofErr w:type="spellEnd"/>
-      <w:r>
-        <w:t xml:space="preserve"> a comme attribut "</w:t>
-      </w:r>
-      <w:proofErr w:type="spellStart"/>
-      <w:r>
-        <w:t>current</w:t>
-      </w:r>
-      <w:proofErr w:type="spellEnd"/>
-      <w:r>
-        <w:t xml:space="preserve">" qui représente un niveau du </w:t>
-      </w:r>
-      <w:proofErr w:type="spellStart"/>
-      <w:r>
-        <w:t>LevelNode</w:t>
-      </w:r>
-      <w:proofErr w:type="spellEnd"/>
-      <w:r>
-        <w:t xml:space="preserve">, "id" qui est un identifiant entier unique représentant le niveau (le niveau 1 aura l'id 1, le niveau 2 l'id 2 etc.) </w:t>
-      </w:r>
-      <w:proofErr w:type="spellStart"/>
-      <w:r>
-        <w:t>et</w:t>
-      </w:r>
-      <w:proofErr w:type="spellEnd"/>
-      <w:r>
-        <w:t xml:space="preserve"> "</w:t>
-      </w:r>
-      <w:proofErr w:type="spellStart"/>
-      <w:r>
-        <w:t>next</w:t>
-      </w:r>
-      <w:proofErr w:type="spellEnd"/>
-      <w:r>
-        <w:t xml:space="preserve">" qui est le </w:t>
-      </w:r>
-      <w:proofErr w:type="spellStart"/>
-      <w:r>
-        <w:t>LevelNode</w:t>
-      </w:r>
-      <w:proofErr w:type="spellEnd"/>
-      <w:r>
-        <w:t xml:space="preserve"> représentant le niveau suivant. Cette chaîne est enregistrée dans la classe </w:t>
-      </w:r>
-      <w:proofErr w:type="spellStart"/>
-      <w:r>
-        <w:t>StoryMode</w:t>
-      </w:r>
-      <w:proofErr w:type="spellEnd"/>
-      <w:r>
-        <w:t xml:space="preserve">. On y retrouve des méthodes permettant le déplacement de niveaux en niveaux (pour passer du niveau "n" au niveau "n+1" où n est l'identifiant unique d'un niveau, on appelle la méthode </w:t>
-      </w:r>
-      <w:proofErr w:type="spellStart"/>
-      <w:proofErr w:type="gramStart"/>
-      <w:r>
-        <w:t>goNextNode</w:t>
-      </w:r>
-      <w:proofErr w:type="spellEnd"/>
-      <w:r>
-        <w:t>(</w:t>
-      </w:r>
-      <w:proofErr w:type="gramEnd"/>
-      <w:r>
-        <w:t xml:space="preserve">)). </w:t>
+        <w:t xml:space="preserve">Nous avons choisi d'implémenter ce mode via une liste simplement chaînée de niveaux. En effet, la classe LevelNode a comme attribut "current" qui représente un niveau du LevelNode, "id" qui est un identifiant entier unique représentant le niveau (le niveau 1 aura l'id 1, le niveau 2 l'id 2 etc.) et "next" qui est le LevelNode représentant le niveau suivant. Cette chaîne est enregistrée dans la classe StoryMode. On y retrouve des méthodes permettant le déplacement de niveaux en niveaux (pour passer du niveau "n" au niveau "n+1" où n est l'identifiant unique d'un niveau, on appelle la méthode goNextNode()). </w:t>
       </w:r>
     </w:p>
     <w:p>
@@ -1747,68 +1458,7 @@
         <w:pStyle w:val="Texte"/>
       </w:pPr>
       <w:r>
-        <w:t xml:space="preserve">Dans </w:t>
-      </w:r>
-      <w:proofErr w:type="spellStart"/>
-      <w:r>
-        <w:t>StoryMode</w:t>
-      </w:r>
-      <w:proofErr w:type="spellEnd"/>
-      <w:r>
-        <w:t xml:space="preserve">, seulement deux attributs sont </w:t>
-      </w:r>
-      <w:proofErr w:type="gramStart"/>
-      <w:r>
-        <w:t>enregistrés:</w:t>
-      </w:r>
-      <w:proofErr w:type="gramEnd"/>
-      <w:r>
-        <w:t xml:space="preserve"> </w:t>
-      </w:r>
-      <w:proofErr w:type="spellStart"/>
-      <w:r>
-        <w:t>xmlSave</w:t>
-      </w:r>
-      <w:proofErr w:type="spellEnd"/>
-      <w:r>
-        <w:t xml:space="preserve">, le fichier de sauvegarde dans lequel la progression de l'utilisateur est enregistrée (ce fichier est expliqué dans le point 4. "Mode Histoire" de ce document) et </w:t>
-      </w:r>
-      <w:proofErr w:type="spellStart"/>
-      <w:r>
-        <w:t>node</w:t>
-      </w:r>
-      <w:proofErr w:type="spellEnd"/>
-      <w:r>
-        <w:t>, le niveau que le joueur a sélectionné (la méthode "</w:t>
-      </w:r>
-      <w:proofErr w:type="spellStart"/>
-      <w:proofErr w:type="gramStart"/>
-      <w:r>
-        <w:t>showStoryLevels</w:t>
-      </w:r>
-      <w:proofErr w:type="spellEnd"/>
-      <w:r>
-        <w:t>(</w:t>
-      </w:r>
-      <w:proofErr w:type="gramEnd"/>
-      <w:r>
-        <w:t xml:space="preserve">)" de </w:t>
-      </w:r>
-      <w:proofErr w:type="spellStart"/>
-      <w:r>
-        <w:t>GuiFrame</w:t>
-      </w:r>
-      <w:proofErr w:type="spellEnd"/>
-      <w:r>
-        <w:t xml:space="preserve"> permet d'afficher la liste des niveaux du </w:t>
-      </w:r>
-      <w:proofErr w:type="spellStart"/>
-      <w:r>
-        <w:t>ClassicMode</w:t>
-      </w:r>
-      <w:proofErr w:type="spellEnd"/>
-      <w:r>
-        <w:t>)</w:t>
+        <w:t>Dans StoryMode, seulement deux attributs sont enregistrés: xmlSave, le fichier de sauvegarde dans lequel la progression de l'utilisateur est enregistrée (ce fichier est expliqué dans le point 4. "Mode Histoire" de ce document) et node, le niveau que le joueur a sélectionné (la méthode "showStoryLevels()" de GuiFrame permet d'afficher la liste des niveaux du ClassicMode)</w:t>
       </w:r>
     </w:p>
     <w:p>
@@ -1823,11 +1473,11 @@
       <w:pPr>
         <w:pStyle w:val="Titrechiffr"/>
       </w:pPr>
-      <w:bookmarkStart w:id="4" w:name="_Toc482439730"/>
+      <w:bookmarkStart w:id="5" w:name="_Toc482439730"/>
       <w:r>
         <w:t>Points forts</w:t>
       </w:r>
-      <w:bookmarkEnd w:id="4"/>
+      <w:bookmarkEnd w:id="5"/>
     </w:p>
     <w:p>
       <w:pPr>
@@ -1848,58 +1498,16 @@
         <w:t>Une fois que le joue</w:t>
       </w:r>
       <w:r>
-        <w:t xml:space="preserve">ur a commencé une partie, on en enregistre une copie dans le dossier </w:t>
-      </w:r>
-      <w:proofErr w:type="spellStart"/>
-      <w:r>
-        <w:t>PermanSave</w:t>
-      </w:r>
-      <w:proofErr w:type="spellEnd"/>
-      <w:r>
-        <w:t xml:space="preserve"> au </w:t>
-      </w:r>
-      <w:proofErr w:type="gramStart"/>
-      <w:r>
-        <w:t>format .</w:t>
-      </w:r>
-      <w:proofErr w:type="spellStart"/>
-      <w:r>
-        <w:t>xsb</w:t>
-      </w:r>
-      <w:proofErr w:type="spellEnd"/>
-      <w:proofErr w:type="gramEnd"/>
-      <w:r>
-        <w:t xml:space="preserve"> (format de fichier des plateaux de jeu </w:t>
-      </w:r>
-      <w:proofErr w:type="spellStart"/>
-      <w:r>
-        <w:t>Sokoban</w:t>
-      </w:r>
-      <w:proofErr w:type="spellEnd"/>
-      <w:r>
-        <w:t>)</w:t>
-      </w:r>
-      <w:r>
-        <w:t>. Dans ce même répertoire, on enregistre le fichier .</w:t>
-      </w:r>
-      <w:proofErr w:type="spellStart"/>
-      <w:r>
-        <w:t>mov</w:t>
-      </w:r>
-      <w:proofErr w:type="spellEnd"/>
-      <w:r>
-        <w:t xml:space="preserve"> </w:t>
-      </w:r>
-      <w:r>
-        <w:t xml:space="preserve">(format de jeu de l'historique </w:t>
-      </w:r>
-      <w:proofErr w:type="gramStart"/>
-      <w:r>
-        <w:t>des mouvement</w:t>
-      </w:r>
-      <w:proofErr w:type="gramEnd"/>
-      <w:r>
-        <w:t xml:space="preserve"> du joueur) </w:t>
+        <w:t>ur a commencé une partie, on en enregistre une copie dans le dossier PermanSave</w:t>
+      </w:r>
+      <w:r>
+        <w:t xml:space="preserve"> au format .xsb (format de fichier des plateaux de jeu Sokoban)</w:t>
+      </w:r>
+      <w:r>
+        <w:t xml:space="preserve">. Dans ce même répertoire, on enregistre le fichier .mov </w:t>
+      </w:r>
+      <w:r>
+        <w:t xml:space="preserve">(format de jeu de l'historique des mouvement du joueur) </w:t>
       </w:r>
       <w:r>
         <w:t xml:space="preserve">qui se met à jour automatiquement avec chaque mouvement du joueur. </w:t>
@@ -1929,15 +1537,7 @@
         <w:pStyle w:val="Titrelettr"/>
       </w:pPr>
       <w:r>
-        <w:t>Lecture de .</w:t>
-      </w:r>
-      <w:proofErr w:type="spellStart"/>
-      <w:r>
-        <w:t>mov</w:t>
-      </w:r>
-      <w:proofErr w:type="spellEnd"/>
-      <w:r>
-        <w:t xml:space="preserve"> en mode cinématique</w:t>
+        <w:t>Lecture de .mov en mode cinématique</w:t>
       </w:r>
     </w:p>
     <w:p>
@@ -1945,28 +1545,7 @@
         <w:pStyle w:val="Texte"/>
       </w:pPr>
       <w:r>
-        <w:t xml:space="preserve">Si le joueur charge un </w:t>
-      </w:r>
-      <w:proofErr w:type="gramStart"/>
-      <w:r>
-        <w:t>fichier .</w:t>
-      </w:r>
-      <w:proofErr w:type="spellStart"/>
-      <w:r>
-        <w:t>xsb</w:t>
-      </w:r>
-      <w:proofErr w:type="spellEnd"/>
-      <w:proofErr w:type="gramEnd"/>
-      <w:r>
-        <w:t xml:space="preserve"> et un fichier .</w:t>
-      </w:r>
-      <w:proofErr w:type="spellStart"/>
-      <w:r>
-        <w:t>mov</w:t>
-      </w:r>
-      <w:proofErr w:type="spellEnd"/>
-      <w:r>
-        <w:t>, le jeu "lira" le fichier de mouvements comme une série d'instructions déplaçant progressivement le joueur s</w:t>
+        <w:t>Si le joueur charge un fichier .xsb et un fichier .mov, le jeu "lira" le fichier de mouvements comme une série d'instructions déplaçant progressivement le joueur s</w:t>
       </w:r>
       <w:r>
         <w:t xml:space="preserve">ur le plateau avec un intervalle de </w:t>
@@ -1983,32 +1562,11 @@
         <w:t>Pour ce faire, on a implémenté une</w:t>
       </w:r>
       <w:r>
-        <w:t xml:space="preserve"> classe étendant </w:t>
-      </w:r>
-      <w:proofErr w:type="spellStart"/>
-      <w:r>
-        <w:t>ActionListener</w:t>
-      </w:r>
-      <w:proofErr w:type="spellEnd"/>
-      <w:r>
-        <w:t xml:space="preserve"> nommée </w:t>
-      </w:r>
-      <w:proofErr w:type="spellStart"/>
-      <w:r>
-        <w:t>ClockListener</w:t>
-      </w:r>
-      <w:proofErr w:type="spellEnd"/>
-      <w:r>
-        <w:t xml:space="preserve"> </w:t>
-      </w:r>
-      <w:r>
-        <w:t xml:space="preserve">qui s'exécute périodiquement grâce à un </w:t>
-      </w:r>
-      <w:proofErr w:type="spellStart"/>
-      <w:r>
-        <w:t>Timer</w:t>
-      </w:r>
-      <w:proofErr w:type="spellEnd"/>
+        <w:t xml:space="preserve"> classe étendant ActionListener nommée ClockListener </w:t>
+      </w:r>
+      <w:r>
+        <w:t>qui s'exécute périodiquement grâce à un Timer</w:t>
+      </w:r>
       <w:r>
         <w:t xml:space="preserve">. </w:t>
       </w:r>
@@ -2018,13 +1576,8 @@
         <w:pStyle w:val="Texte"/>
       </w:pPr>
       <w:r>
-        <w:t>On ôte le focus de l'interface graphique afin d'éviter que le joueur fausse les déplacements en déplaçant le personnage pendant la lecture du .</w:t>
-      </w:r>
-      <w:proofErr w:type="spellStart"/>
-      <w:r>
-        <w:t>mov</w:t>
-      </w:r>
-      <w:proofErr w:type="spellEnd"/>
+        <w:t>On ôte le focus de l'interface graphique afin d'éviter que le joueur fausse les déplacements en déplaçant le personnage pendant la lecture du .mov</w:t>
+      </w:r>
     </w:p>
     <w:p>
       <w:pPr>
@@ -2053,15 +1606,7 @@
         <w:t>. "Thème du jeu et mode histoire"</w:t>
       </w:r>
       <w:r>
-        <w:t xml:space="preserve"> de ce document, nous avons mis en place un mode histoire où le personnage principal du jeu, </w:t>
-      </w:r>
-      <w:proofErr w:type="spellStart"/>
-      <w:r>
-        <w:t>Speedy</w:t>
-      </w:r>
-      <w:proofErr w:type="spellEnd"/>
-      <w:r>
-        <w:t>, passe de scènes en scènes.</w:t>
+        <w:t xml:space="preserve"> de ce document, nous avons mis en place un mode histoire où le personnage principal du jeu, Speedy, passe de scènes en scènes.</w:t>
       </w:r>
     </w:p>
     <w:p>
@@ -2072,15 +1617,7 @@
         <w:t>Pour ce mode, nous avons également mis en place une</w:t>
       </w:r>
       <w:r>
-        <w:t xml:space="preserve"> sauvegarde de l'état d'avancement du personnage dans un fichier sauvegarde.xml se trouvant dans le dossier "</w:t>
-      </w:r>
-      <w:proofErr w:type="spellStart"/>
-      <w:r>
-        <w:t>ClassicMode</w:t>
-      </w:r>
-      <w:proofErr w:type="spellEnd"/>
-      <w:r>
-        <w:t>".</w:t>
+        <w:t xml:space="preserve"> sauvegarde de l'état d'avancement du personnage dans un fichier sauvegarde.xml se trouvant dans le dossier "ClassicMode".</w:t>
       </w:r>
     </w:p>
     <w:p>
@@ -2091,31 +1628,7 @@
         <w:t>Dans ce fichier sont enregistrés les textes s'aff</w:t>
       </w:r>
       <w:r>
-        <w:t>ichant avant chaque niveau, l'état d'avancement (si on peut faire un niveau, l'attribut "</w:t>
-      </w:r>
-      <w:proofErr w:type="spellStart"/>
-      <w:r>
-        <w:t>doable</w:t>
-      </w:r>
-      <w:proofErr w:type="spellEnd"/>
-      <w:r>
-        <w:t>" du fichier de sauvegarde est à la valeur "</w:t>
-      </w:r>
-      <w:proofErr w:type="spellStart"/>
-      <w:r>
-        <w:t>true</w:t>
-      </w:r>
-      <w:proofErr w:type="spellEnd"/>
-      <w:r>
-        <w:t xml:space="preserve">" et donc le bouton dans la liste des niveaux du menu </w:t>
-      </w:r>
-      <w:proofErr w:type="spellStart"/>
-      <w:r>
-        <w:t>ClassicMode</w:t>
-      </w:r>
-      <w:proofErr w:type="spellEnd"/>
-      <w:r>
-        <w:t xml:space="preserve"> est cliquable, sinon il est grisé) et le nombre de pas nécessaires au joueur pour terminer le niveau.</w:t>
+        <w:t>ichant avant chaque niveau, l'état d'avancement (si on peut faire un niveau, l'attribut "doable" du fichier de sauvegarde est à la valeur "true" et donc le bouton dans la liste des niveaux du menu ClassicMode est cliquable, sinon il est grisé) et le nombre de pas nécessaires au joueur pour terminer le niveau.</w:t>
       </w:r>
     </w:p>
     <w:p>
@@ -2132,15 +1645,7 @@
         <w:t xml:space="preserve"> accès aux niveaux suivants avant d'avoir les niveaux précédents)</w:t>
       </w:r>
       <w:r>
-        <w:t xml:space="preserve"> nous avons ajouté une commande à notre build.xml qui est "</w:t>
-      </w:r>
-      <w:proofErr w:type="spellStart"/>
-      <w:r>
-        <w:t>ant</w:t>
-      </w:r>
-      <w:proofErr w:type="spellEnd"/>
-      <w:r>
-        <w:t xml:space="preserve"> reset" qui permet de remettre à zéro la sauvegarde du jeu</w:t>
+        <w:t xml:space="preserve"> nous avons ajouté une commande à notre build.xml qui est "ant reset" qui permet de remettre à zéro la sauvegarde du jeu</w:t>
       </w:r>
       <w:r>
         <w:t>.</w:t>
@@ -2166,11 +1671,11 @@
       <w:pPr>
         <w:pStyle w:val="Titrechiffr"/>
       </w:pPr>
-      <w:bookmarkStart w:id="5" w:name="_Toc482439731"/>
+      <w:bookmarkStart w:id="6" w:name="_Toc482439731"/>
       <w:r>
         <w:t>Faiblesses</w:t>
       </w:r>
-      <w:bookmarkEnd w:id="5"/>
+      <w:bookmarkEnd w:id="6"/>
     </w:p>
     <w:p>
       <w:pPr>
@@ -2196,15 +1701,7 @@
         <w:t xml:space="preserve">Or, pour savoir vers quel niveau rediriger, </w:t>
       </w:r>
       <w:r>
-        <w:t xml:space="preserve">on utilise une classe étendant </w:t>
-      </w:r>
-      <w:proofErr w:type="spellStart"/>
-      <w:r>
-        <w:t>JButton</w:t>
-      </w:r>
-      <w:proofErr w:type="spellEnd"/>
-      <w:r>
-        <w:t xml:space="preserve"> dans laquelle on passe en paramètre l'id du niveau. Pour récupérer le niveau correspondant à cet id, on doit parcourir toute la chaîne. La complexité de cette opération</w:t>
+        <w:t>on utilise une classe étendant JButton dans laquelle on passe en paramètre l'id du niveau. Pour récupérer le niveau correspondant à cet id, on doit parcourir toute la chaîne. La complexité de cette opération</w:t>
       </w:r>
       <w:r>
         <w:t xml:space="preserve"> est</w:t>
@@ -2223,26 +1720,18 @@
       <w:pPr>
         <w:pStyle w:val="Titrechiffr"/>
       </w:pPr>
-      <w:bookmarkStart w:id="6" w:name="_Toc482439732"/>
+      <w:bookmarkStart w:id="7" w:name="_Toc482439732"/>
       <w:r>
         <w:t>Erreurs connues</w:t>
       </w:r>
-      <w:bookmarkEnd w:id="6"/>
+      <w:bookmarkEnd w:id="7"/>
     </w:p>
     <w:p>
       <w:pPr>
         <w:pStyle w:val="Titrelettr"/>
       </w:pPr>
       <w:r>
-        <w:t>Lecture de .</w:t>
-      </w:r>
-      <w:proofErr w:type="spellStart"/>
-      <w:r>
-        <w:t>mov</w:t>
-      </w:r>
-      <w:proofErr w:type="spellEnd"/>
-      <w:r>
-        <w:t xml:space="preserve"> en mode cinématique</w:t>
+        <w:t>Lecture de .mov en mode cinématique</w:t>
       </w:r>
     </w:p>
     <w:p>
@@ -2250,42 +1739,10 @@
         <w:pStyle w:val="Texte"/>
       </w:pPr>
       <w:r>
-        <w:t xml:space="preserve">En essayant notre </w:t>
-      </w:r>
-      <w:proofErr w:type="spellStart"/>
-      <w:r>
-        <w:t>SpeedyRoadie</w:t>
-      </w:r>
-      <w:proofErr w:type="spellEnd"/>
-      <w:r>
-        <w:t xml:space="preserve"> sur différentes plateformes et sur des ordinateurs ayant différentes configurations, nous avons remarqué que la lecture du .</w:t>
-      </w:r>
-      <w:proofErr w:type="spellStart"/>
-      <w:r>
-        <w:t>mov</w:t>
-      </w:r>
-      <w:proofErr w:type="spellEnd"/>
-      <w:r>
-        <w:t xml:space="preserve"> en mode cin</w:t>
-      </w:r>
-      <w:r>
-        <w:t>ématique pouvait poser problème dans le cas où la taille du fichier .</w:t>
-      </w:r>
-      <w:proofErr w:type="spellStart"/>
-      <w:r>
-        <w:t>mov</w:t>
-      </w:r>
-      <w:proofErr w:type="spellEnd"/>
-      <w:r>
-        <w:t xml:space="preserve"> était de grande taille (nous avons essayé </w:t>
-      </w:r>
-      <w:proofErr w:type="gramStart"/>
-      <w:r>
-        <w:t>des fichier</w:t>
-      </w:r>
-      <w:proofErr w:type="gramEnd"/>
-      <w:r>
-        <w:t xml:space="preserve"> contenant 50, 100, 200, 300, 500 instructions de déplacement et à partir de 100 mouvements, le programme "oublie" certains déplacement)</w:t>
+        <w:t>En essayant notre SpeedyRoadie sur différentes plateformes et sur des ordinateurs ayant différentes configurations, nous avons remarqué que la lecture du .mov en mode cin</w:t>
+      </w:r>
+      <w:r>
+        <w:t>ématique pouvait poser problème dans le cas où la taille du fichier .mov était de grande taille (nous avons essayé des fichier contenant 50, 100, 200, 300, 500 instructions de déplacement et à partir de 100 mouvements, le programme "oublie" certains déplacement)</w:t>
       </w:r>
     </w:p>
     <w:p>
@@ -2293,15 +1750,7 @@
         <w:pStyle w:val="Texte"/>
       </w:pPr>
       <w:r>
-        <w:t xml:space="preserve">Il arrive que parfois des déplacements ne soient pas pris en compte, faussant la </w:t>
-      </w:r>
-      <w:proofErr w:type="gramStart"/>
-      <w:r>
-        <w:t>cinématique</w:t>
-      </w:r>
-      <w:proofErr w:type="gramEnd"/>
-      <w:r>
-        <w:t>.</w:t>
+        <w:t>Il arrive que parfois des déplacements ne soient pas pris en compte, faussant la cinématique.</w:t>
       </w:r>
       <w:r>
         <w:t xml:space="preserve"> Nous avons recherché la raison de cette erreur mais nous ne sommes pas parvenus à en trouver l'origine ou la solution.</w:t>
@@ -2312,15 +1761,7 @@
         <w:pStyle w:val="Titrelettr"/>
       </w:pPr>
       <w:r>
-        <w:t xml:space="preserve">Exécution sans Apache </w:t>
-      </w:r>
-      <w:proofErr w:type="spellStart"/>
-      <w:r>
-        <w:t>ant</w:t>
-      </w:r>
-      <w:proofErr w:type="spellEnd"/>
-      <w:r>
-        <w:t xml:space="preserve"> et ressources graphiques</w:t>
+        <w:t>Exécution sans Apache ant et ressources graphiques</w:t>
       </w:r>
     </w:p>
     <w:p>
@@ -2328,71 +1769,7 @@
         <w:pStyle w:val="Texte"/>
       </w:pPr>
       <w:r>
-        <w:t xml:space="preserve">Notre </w:t>
-      </w:r>
-      <w:proofErr w:type="spellStart"/>
-      <w:r>
-        <w:t>SpeedyRoadie</w:t>
-      </w:r>
-      <w:proofErr w:type="spellEnd"/>
-      <w:r>
-        <w:t xml:space="preserve"> a été développé dans l'optique d'être exécuté via les commandes </w:t>
-      </w:r>
-      <w:proofErr w:type="spellStart"/>
-      <w:r>
-        <w:t>ant</w:t>
-      </w:r>
-      <w:proofErr w:type="spellEnd"/>
-      <w:r>
-        <w:t xml:space="preserve"> </w:t>
-      </w:r>
-      <w:proofErr w:type="spellStart"/>
-      <w:r>
-        <w:t>build</w:t>
-      </w:r>
-      <w:proofErr w:type="spellEnd"/>
-      <w:r>
-        <w:t xml:space="preserve">, </w:t>
-      </w:r>
-      <w:proofErr w:type="spellStart"/>
-      <w:r>
-        <w:t>ant</w:t>
-      </w:r>
-      <w:proofErr w:type="spellEnd"/>
-      <w:r>
-        <w:t xml:space="preserve"> </w:t>
-      </w:r>
-      <w:proofErr w:type="spellStart"/>
-      <w:r>
-        <w:t>run</w:t>
-      </w:r>
-      <w:proofErr w:type="spellEnd"/>
-      <w:r>
-        <w:t xml:space="preserve">, </w:t>
-      </w:r>
-      <w:proofErr w:type="spellStart"/>
-      <w:r>
-        <w:t>ant</w:t>
-      </w:r>
-      <w:proofErr w:type="spellEnd"/>
-      <w:r>
-        <w:t xml:space="preserve"> clean, </w:t>
-      </w:r>
-      <w:proofErr w:type="spellStart"/>
-      <w:r>
-        <w:t>ant</w:t>
-      </w:r>
-      <w:proofErr w:type="spellEnd"/>
-      <w:r>
-        <w:t xml:space="preserve"> test et </w:t>
-      </w:r>
-      <w:proofErr w:type="spellStart"/>
-      <w:r>
-        <w:t>ant</w:t>
-      </w:r>
-      <w:proofErr w:type="spellEnd"/>
-      <w:r>
-        <w:t xml:space="preserve"> reset (voir point 4, </w:t>
+        <w:t xml:space="preserve">Notre SpeedyRoadie a été développé dans l'optique d'être exécuté via les commandes ant build, ant run, ant clean, ant test et ant reset (voir point 4, </w:t>
       </w:r>
       <w:r>
         <w:t>Mode histoire</w:t>
@@ -2406,12 +1783,7 @@
         <w:pStyle w:val="Texte"/>
       </w:pPr>
       <w:r>
-        <w:t>Si le jeu est exécuté via les commandes java directement (et donc depuis un autre dossier que le dossier où se trouve le fichier build.xml) le chemin vers les images de fond (logo de bienvenu</w:t>
-      </w:r>
-      <w:bookmarkStart w:id="7" w:name="_GoBack"/>
-      <w:bookmarkEnd w:id="7"/>
-      <w:r>
-        <w:t>e, texture de boutons, etc.) ne fonctionne pas car c'est un chemin relatif au dossier racine.</w:t>
+        <w:t>Si le jeu est exécuté via les commandes java directement (et donc depuis un autre dossier que le dossier où se trouve le fichier build.xml) le chemin vers les images de fond (logo de bienvenue, texture de boutons, etc.) ne fonctionne pas car c'est un chemin relatif au dossier racine.</w:t>
       </w:r>
     </w:p>
     <w:p>
@@ -2443,22 +1815,9 @@
       </w:pPr>
       <w:bookmarkStart w:id="9" w:name="_Toc482439734"/>
       <w:r>
-        <w:t xml:space="preserve">Guide utilisateur de </w:t>
-      </w:r>
-      <w:proofErr w:type="spellStart"/>
-      <w:r>
-        <w:t>Speedy</w:t>
-      </w:r>
-      <w:proofErr w:type="spellEnd"/>
-      <w:r>
-        <w:t xml:space="preserve"> </w:t>
-      </w:r>
-      <w:proofErr w:type="spellStart"/>
-      <w:r>
-        <w:t>Roadie</w:t>
+        <w:t>Guide utilisateur de Speedy Roadie</w:t>
       </w:r>
       <w:bookmarkEnd w:id="9"/>
-      <w:proofErr w:type="spellEnd"/>
     </w:p>
     <w:sectPr>
       <w:headerReference w:type="default" r:id="rId13"/>
@@ -2945,7 +2304,7 @@
         <w:rStyle w:val="Numrodepage"/>
         <w:noProof/>
       </w:rPr>
-      <w:t>5</w:t>
+      <w:t>3</w:t>
     </w:r>
     <w:r>
       <w:rPr>
@@ -5086,7 +4445,7 @@
 </file>
 
 <file path=customXml/itemProps1.xml><?xml version="1.0" encoding="utf-8"?>
-<ds:datastoreItem xmlns:ds="http://schemas.openxmlformats.org/officeDocument/2006/customXml" ds:itemID="{D760C9D6-51BA-0D40-B6D8-138FE38BCAFF}">
+<ds:datastoreItem xmlns:ds="http://schemas.openxmlformats.org/officeDocument/2006/customXml" ds:itemID="{0B90BDAB-FEAE-1548-ACC2-10E21CCD7627}">
   <ds:schemaRefs>
     <ds:schemaRef ds:uri="http://schemas.openxmlformats.org/officeDocument/2006/bibliography"/>
   </ds:schemaRefs>

</xml_diff>